<commit_message>
Required document in notis LOD to function
</commit_message>
<xml_diff>
--- a/file_download/notis/4.LOD_dan_notis_mahkamah.docx
+++ b/file_download/notis/4.LOD_dan_notis_mahkamah.docx
@@ -867,6 +867,115 @@
         <mc:AlternateContent>
           <mc:Choice Requires="wps">
             <w:drawing>
+              <wp:anchor distT="0" distB="0" distL="114300" distR="114300" simplePos="0" relativeHeight="251671552" behindDoc="0" locked="0" layoutInCell="1" allowOverlap="1" wp14:anchorId="5EC8D357" wp14:editId="5960A626">
+                <wp:simplePos x="0" y="0"/>
+                <wp:positionH relativeFrom="column">
+                  <wp:posOffset>627321</wp:posOffset>
+                </wp:positionH>
+                <wp:positionV relativeFrom="paragraph">
+                  <wp:posOffset>5553</wp:posOffset>
+                </wp:positionV>
+                <wp:extent cx="347240" cy="295275"/>
+                <wp:effectExtent l="0" t="0" r="15240" b="28575"/>
+                <wp:wrapNone/>
+                <wp:docPr id="2" name="Rectangle 2"/>
+                <wp:cNvGraphicFramePr/>
+                <a:graphic xmlns:a="http://schemas.openxmlformats.org/drawingml/2006/main">
+                  <a:graphicData uri="http://schemas.microsoft.com/office/word/2010/wordprocessingShape">
+                    <wps:wsp>
+                      <wps:cNvSpPr/>
+                      <wps:spPr>
+                        <a:xfrm>
+                          <a:off x="0" y="0"/>
+                          <a:ext cx="347240" cy="295275"/>
+                        </a:xfrm>
+                        <a:prstGeom prst="rect">
+                          <a:avLst/>
+                        </a:prstGeom>
+                        <a:ln w="6350">
+                          <a:solidFill>
+                            <a:schemeClr val="tx1"/>
+                          </a:solidFill>
+                        </a:ln>
+                      </wps:spPr>
+                      <wps:style>
+                        <a:lnRef idx="2">
+                          <a:schemeClr val="accent6"/>
+                        </a:lnRef>
+                        <a:fillRef idx="1">
+                          <a:schemeClr val="lt1"/>
+                        </a:fillRef>
+                        <a:effectRef idx="0">
+                          <a:schemeClr val="accent6"/>
+                        </a:effectRef>
+                        <a:fontRef idx="minor">
+                          <a:schemeClr val="dk1"/>
+                        </a:fontRef>
+                      </wps:style>
+                      <wps:txbx>
+                        <w:txbxContent>
+                          <w:p>
+                            <w:pPr>
+                              <w:jc w:val="center"/>
+                              <w:rPr>
+                                <w:b/>
+                                <w:caps/>
+                                <w:sz w:val="24"/>
+                              </w:rPr>
+                            </w:pPr>
+                            <w:bookmarkStart w:id="0" w:name="_GoBack"/>
+                            <w:bookmarkEnd w:id="0"/>
+                          </w:p>
+                        </w:txbxContent>
+                      </wps:txbx>
+                      <wps:bodyPr rot="0" spcFirstLastPara="0" vertOverflow="overflow" horzOverflow="overflow" vert="horz" wrap="square" lIns="91440" tIns="45720" rIns="91440" bIns="45720" numCol="1" spcCol="0" rtlCol="0" fromWordArt="0" anchor="ctr" anchorCtr="0" forceAA="0" compatLnSpc="1">
+                        <a:prstTxWarp prst="textNoShape">
+                          <a:avLst/>
+                        </a:prstTxWarp>
+                        <a:noAutofit/>
+                      </wps:bodyPr>
+                    </wps:wsp>
+                  </a:graphicData>
+                </a:graphic>
+                <wp14:sizeRelV relativeFrom="margin">
+                  <wp14:pctHeight>0</wp14:pctHeight>
+                </wp14:sizeRelV>
+              </wp:anchor>
+            </w:drawing>
+          </mc:Choice>
+          <mc:Fallback>
+            <w:pict>
+              <v:rect w14:anchorId="5EC8D357" id="Rectangle 2" o:spid="_x0000_s1026" style="position:absolute;left:0;text-align:left;margin-left:49.4pt;margin-top:.45pt;width:27.35pt;height:23.25pt;z-index:251671552;visibility:visible;mso-wrap-style:square;mso-height-percent:0;mso-wrap-distance-left:9pt;mso-wrap-distance-top:0;mso-wrap-distance-right:9pt;mso-wrap-distance-bottom:0;mso-position-horizontal:absolute;mso-position-horizontal-relative:text;mso-position-vertical:absolute;mso-position-vertical-relative:text;mso-height-percent:0;mso-height-relative:margin;v-text-anchor:middle" o:gfxdata="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" fillcolor="white [3201]" strokecolor="black [3213]" strokeweight=".5pt">
+                <v:textbox>
+                  <w:txbxContent>
+                    <w:p>
+                      <w:pPr>
+                        <w:jc w:val="center"/>
+                        <w:rPr>
+                          <w:b/>
+                          <w:caps/>
+                          <w:sz w:val="24"/>
+                        </w:rPr>
+                      </w:pPr>
+                      <w:bookmarkStart w:id="1" w:name="_GoBack"/>
+                      <w:bookmarkEnd w:id="1"/>
+                    </w:p>
+                  </w:txbxContent>
+                </v:textbox>
+              </v:rect>
+            </w:pict>
+          </mc:Fallback>
+        </mc:AlternateContent>
+      </w:r>
+      <w:r>
+        <w:rPr>
+          <w:rFonts w:ascii="Arial" w:hAnsi="Arial" w:cs="Arial"/>
+          <w:noProof/>
+          <w:lang w:val="en-MY" w:eastAsia="en-MY"/>
+        </w:rPr>
+        <mc:AlternateContent>
+          <mc:Choice Requires="wps">
+            <w:drawing>
               <wp:anchor distT="0" distB="0" distL="114300" distR="114300" simplePos="0" relativeHeight="251669504" behindDoc="0" locked="0" layoutInCell="1" allowOverlap="1" wp14:anchorId="19F10CA6" wp14:editId="07C20D29">
                 <wp:simplePos x="0" y="0"/>
                 <wp:positionH relativeFrom="column">
@@ -959,6 +1068,111 @@
           <w:rFonts w:ascii="Arial" w:hAnsi="Arial" w:cs="Arial"/>
         </w:rPr>
       </w:pPr>
+      <w:r>
+        <w:rPr>
+          <w:rFonts w:ascii="Arial" w:hAnsi="Arial" w:cs="Arial"/>
+          <w:noProof/>
+          <w:lang w:val="en-MY" w:eastAsia="en-MY"/>
+        </w:rPr>
+        <mc:AlternateContent>
+          <mc:Choice Requires="wps">
+            <w:drawing>
+              <wp:anchor distT="0" distB="0" distL="114300" distR="114300" simplePos="0" relativeHeight="251673600" behindDoc="0" locked="0" layoutInCell="1" allowOverlap="1" wp14:anchorId="1ABB5882" wp14:editId="203F310B">
+                <wp:simplePos x="0" y="0"/>
+                <wp:positionH relativeFrom="column">
+                  <wp:posOffset>627321</wp:posOffset>
+                </wp:positionH>
+                <wp:positionV relativeFrom="paragraph">
+                  <wp:posOffset>131977</wp:posOffset>
+                </wp:positionV>
+                <wp:extent cx="347240" cy="295275"/>
+                <wp:effectExtent l="0" t="0" r="15240" b="28575"/>
+                <wp:wrapNone/>
+                <wp:docPr id="4" name="Rectangle 4"/>
+                <wp:cNvGraphicFramePr/>
+                <a:graphic xmlns:a="http://schemas.openxmlformats.org/drawingml/2006/main">
+                  <a:graphicData uri="http://schemas.microsoft.com/office/word/2010/wordprocessingShape">
+                    <wps:wsp>
+                      <wps:cNvSpPr/>
+                      <wps:spPr>
+                        <a:xfrm>
+                          <a:off x="0" y="0"/>
+                          <a:ext cx="347240" cy="295275"/>
+                        </a:xfrm>
+                        <a:prstGeom prst="rect">
+                          <a:avLst/>
+                        </a:prstGeom>
+                        <a:ln w="6350">
+                          <a:solidFill>
+                            <a:schemeClr val="tx1"/>
+                          </a:solidFill>
+                        </a:ln>
+                      </wps:spPr>
+                      <wps:style>
+                        <a:lnRef idx="2">
+                          <a:schemeClr val="accent6"/>
+                        </a:lnRef>
+                        <a:fillRef idx="1">
+                          <a:schemeClr val="lt1"/>
+                        </a:fillRef>
+                        <a:effectRef idx="0">
+                          <a:schemeClr val="accent6"/>
+                        </a:effectRef>
+                        <a:fontRef idx="minor">
+                          <a:schemeClr val="dk1"/>
+                        </a:fontRef>
+                      </wps:style>
+                      <wps:txbx>
+                        <w:txbxContent>
+                          <w:p>
+                            <w:pPr>
+                              <w:jc w:val="center"/>
+                              <w:rPr>
+                                <w:b/>
+                                <w:caps/>
+                                <w:sz w:val="24"/>
+                              </w:rPr>
+                            </w:pPr>
+                          </w:p>
+                        </w:txbxContent>
+                      </wps:txbx>
+                      <wps:bodyPr rot="0" spcFirstLastPara="0" vertOverflow="overflow" horzOverflow="overflow" vert="horz" wrap="square" lIns="91440" tIns="45720" rIns="91440" bIns="45720" numCol="1" spcCol="0" rtlCol="0" fromWordArt="0" anchor="ctr" anchorCtr="0" forceAA="0" compatLnSpc="1">
+                        <a:prstTxWarp prst="textNoShape">
+                          <a:avLst/>
+                        </a:prstTxWarp>
+                        <a:noAutofit/>
+                      </wps:bodyPr>
+                    </wps:wsp>
+                  </a:graphicData>
+                </a:graphic>
+                <wp14:sizeRelV relativeFrom="margin">
+                  <wp14:pctHeight>0</wp14:pctHeight>
+                </wp14:sizeRelV>
+              </wp:anchor>
+            </w:drawing>
+          </mc:Choice>
+          <mc:Fallback>
+            <w:pict>
+              <v:rect w14:anchorId="1ABB5882" id="Rectangle 4" o:spid="_x0000_s1027" style="position:absolute;left:0;text-align:left;margin-left:49.4pt;margin-top:10.4pt;width:27.35pt;height:23.25pt;z-index:251673600;visibility:visible;mso-wrap-style:square;mso-height-percent:0;mso-wrap-distance-left:9pt;mso-wrap-distance-top:0;mso-wrap-distance-right:9pt;mso-wrap-distance-bottom:0;mso-position-horizontal:absolute;mso-position-horizontal-relative:text;mso-position-vertical:absolute;mso-position-vertical-relative:text;mso-height-percent:0;mso-height-relative:margin;v-text-anchor:middle" o:gfxdata="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" fillcolor="white [3201]" strokecolor="black [3213]" strokeweight=".5pt">
+                <v:textbox>
+                  <w:txbxContent>
+                    <w:p>
+                      <w:pPr>
+                        <w:jc w:val="center"/>
+                        <w:rPr>
+                          <w:b/>
+                          <w:caps/>
+                          <w:sz w:val="24"/>
+                        </w:rPr>
+                      </w:pPr>
+                    </w:p>
+                  </w:txbxContent>
+                </v:textbox>
+              </v:rect>
+            </w:pict>
+          </mc:Fallback>
+        </mc:AlternateContent>
+      </w:r>
       <w:r>
         <w:rPr>
           <w:rFonts w:ascii="Arial" w:hAnsi="Arial" w:cs="Arial"/>
@@ -1304,8 +1518,6 @@
           <w:lang w:val="fi-FI"/>
         </w:rPr>
       </w:pPr>
-      <w:bookmarkStart w:id="0" w:name="_GoBack"/>
-      <w:bookmarkEnd w:id="0"/>
     </w:p>
     <w:p>
       <w:pPr>
@@ -2476,7 +2688,7 @@
 </file>
 
 <file path=customXml/itemProps1.xml><?xml version="1.0" encoding="utf-8"?>
-<ds:datastoreItem xmlns:ds="http://schemas.openxmlformats.org/officeDocument/2006/customXml" ds:itemID="{BEB62235-D8AF-4C42-995D-9404D93A0B23}">
+<ds:datastoreItem xmlns:ds="http://schemas.openxmlformats.org/officeDocument/2006/customXml" ds:itemID="{F2BD24B9-63A9-4835-B38E-0BD201C3EC2F}">
   <ds:schemaRefs>
     <ds:schemaRef ds:uri="http://schemas.openxmlformats.org/officeDocument/2006/bibliography"/>
   </ds:schemaRefs>

</xml_diff>

<commit_message>
Update file download 23092020
</commit_message>
<xml_diff>
--- a/file_download/notis/4.LOD_dan_notis_mahkamah.docx
+++ b/file_download/notis/4.LOD_dan_notis_mahkamah.docx
@@ -1,6 +1,6 @@
 
 <file path=word/document.xml><?xml version="1.0" encoding="utf-8"?>
-<w:document xmlns:wpc="http://schemas.microsoft.com/office/word/2010/wordprocessingCanvas" xmlns:cx="http://schemas.microsoft.com/office/drawing/2014/chartex" xmlns:cx1="http://schemas.microsoft.com/office/drawing/2015/9/8/chartex" xmlns:mc="http://schemas.openxmlformats.org/markup-compatibility/2006" xmlns:o="urn:schemas-microsoft-com:office:office" xmlns:r="http://schemas.openxmlformats.org/officeDocument/2006/relationships" xmlns:m="http://schemas.openxmlformats.org/officeDocument/2006/math" xmlns:v="urn:schemas-microsoft-com:vml" xmlns:wp14="http://schemas.microsoft.com/office/word/2010/wordprocessingDrawing" xmlns:wp="http://schemas.openxmlformats.org/drawingml/2006/wordprocessingDrawing" xmlns:w10="urn:schemas-microsoft-com:office:word" xmlns:w="http://schemas.openxmlformats.org/wordprocessingml/2006/main" xmlns:w14="http://schemas.microsoft.com/office/word/2010/wordml" xmlns:w15="http://schemas.microsoft.com/office/word/2012/wordml" xmlns:w16se="http://schemas.microsoft.com/office/word/2015/wordml/symex" xmlns:wpg="http://schemas.microsoft.com/office/word/2010/wordprocessingGroup" xmlns:wpi="http://schemas.microsoft.com/office/word/2010/wordprocessingInk" xmlns:wne="http://schemas.microsoft.com/office/word/2006/wordml" xmlns:wps="http://schemas.microsoft.com/office/word/2010/wordprocessingShape" mc:Ignorable="w14 w15 w16se wp14">
+<w:document xmlns:wpc="http://schemas.microsoft.com/office/word/2010/wordprocessingCanvas" xmlns:mc="http://schemas.openxmlformats.org/markup-compatibility/2006" xmlns:o="urn:schemas-microsoft-com:office:office" xmlns:r="http://schemas.openxmlformats.org/officeDocument/2006/relationships" xmlns:m="http://schemas.openxmlformats.org/officeDocument/2006/math" xmlns:v="urn:schemas-microsoft-com:vml" xmlns:wp14="http://schemas.microsoft.com/office/word/2010/wordprocessingDrawing" xmlns:wp="http://schemas.openxmlformats.org/drawingml/2006/wordprocessingDrawing" xmlns:w10="urn:schemas-microsoft-com:office:word" xmlns:w="http://schemas.openxmlformats.org/wordprocessingml/2006/main" xmlns:w14="http://schemas.microsoft.com/office/word/2010/wordml" xmlns:w15="http://schemas.microsoft.com/office/word/2012/wordml" xmlns:wpg="http://schemas.microsoft.com/office/word/2010/wordprocessingGroup" xmlns:wpi="http://schemas.microsoft.com/office/word/2010/wordprocessingInk" xmlns:wne="http://schemas.microsoft.com/office/word/2006/wordml" xmlns:wps="http://schemas.microsoft.com/office/word/2010/wordprocessingShape" mc:Ignorable="w14 w15 wp14">
   <w:body>
     <w:p>
       <w:pPr>
@@ -24,6 +24,8 @@
         </w:rPr>
         <w:t xml:space="preserve"> </w:t>
       </w:r>
+      <w:bookmarkStart w:id="0" w:name="_GoBack"/>
+      <w:bookmarkEnd w:id="0"/>
     </w:p>
     <w:p>
       <w:pPr>
@@ -41,24 +43,24 @@
           <w:lang w:val="en-MY" w:eastAsia="en-MY"/>
         </w:rPr>
         <w:drawing>
-          <wp:anchor distT="0" distB="0" distL="114300" distR="114300" simplePos="0" relativeHeight="251665408" behindDoc="1" locked="0" layoutInCell="1" allowOverlap="1" wp14:anchorId="4091392F" wp14:editId="1E4B8922">
+          <wp:anchor distT="0" distB="0" distL="114300" distR="114300" simplePos="0" relativeHeight="251665408" behindDoc="1" locked="0" layoutInCell="1" allowOverlap="1" wp14:anchorId="4091392F" wp14:editId="7732EEF4">
             <wp:simplePos x="0" y="0"/>
             <wp:positionH relativeFrom="column">
-              <wp:posOffset>4264025</wp:posOffset>
+              <wp:posOffset>4524375</wp:posOffset>
             </wp:positionH>
             <wp:positionV relativeFrom="paragraph">
-              <wp:posOffset>11430</wp:posOffset>
+              <wp:posOffset>6985</wp:posOffset>
             </wp:positionV>
-            <wp:extent cx="1859915" cy="351790"/>
-            <wp:effectExtent l="0" t="0" r="6985" b="0"/>
+            <wp:extent cx="1602740" cy="450850"/>
+            <wp:effectExtent l="0" t="0" r="0" b="0"/>
             <wp:wrapThrough wrapText="bothSides">
               <wp:wrapPolygon edited="0">
-                <wp:start x="0" y="0"/>
-                <wp:lineTo x="0" y="19884"/>
-                <wp:lineTo x="21460" y="19884"/>
-                <wp:lineTo x="21460" y="9357"/>
-                <wp:lineTo x="10841" y="0"/>
-                <wp:lineTo x="0" y="0"/>
+                <wp:start x="0" y="913"/>
+                <wp:lineTo x="0" y="20079"/>
+                <wp:lineTo x="21309" y="20079"/>
+                <wp:lineTo x="21309" y="10039"/>
+                <wp:lineTo x="5391" y="913"/>
+                <wp:lineTo x="0" y="913"/>
               </wp:wrapPolygon>
             </wp:wrapThrough>
             <wp:docPr id="3" name="Picture 3" descr="LOGO, 20TH MPKJ , I-KAJANG, SELANGORKU"/>
@@ -74,7 +76,7 @@
                       <a:picLocks noChangeAspect="1" noChangeArrowheads="1"/>
                     </pic:cNvPicPr>
                   </pic:nvPicPr>
-                  <pic:blipFill>
+                  <pic:blipFill rotWithShape="1">
                     <a:blip r:embed="rId7">
                       <a:clrChange>
                         <a:clrFrom>
@@ -92,15 +94,13 @@
                         </a:ext>
                       </a:extLst>
                     </a:blip>
-                    <a:srcRect/>
-                    <a:stretch>
-                      <a:fillRect/>
-                    </a:stretch>
+                    <a:srcRect l="32776"/>
+                    <a:stretch/>
                   </pic:blipFill>
                   <pic:spPr bwMode="auto">
                     <a:xfrm>
                       <a:off x="0" y="0"/>
-                      <a:ext cx="1859915" cy="351790"/>
+                      <a:ext cx="1602740" cy="450850"/>
                     </a:xfrm>
                     <a:prstGeom prst="rect">
                       <a:avLst/>
@@ -109,6 +109,11 @@
                     <a:ln>
                       <a:noFill/>
                     </a:ln>
+                    <a:extLst>
+                      <a:ext uri="{53640926-AAD7-44D8-BBD7-CCE9431645EC}">
+                        <a14:shadowObscured xmlns:a14="http://schemas.microsoft.com/office/drawing/2010/main"/>
+                      </a:ext>
+                    </a:extLst>
                   </pic:spPr>
                 </pic:pic>
               </a:graphicData>
@@ -597,7 +602,7 @@
               </wp:anchor>
             </w:drawing>
           </mc:Choice>
-          <mc:Fallback>
+          <mc:Fallback xmlns:w16se="http://schemas.microsoft.com/office/word/2015/wordml/symex" xmlns:cx1="http://schemas.microsoft.com/office/drawing/2015/9/8/chartex" xmlns:cx="http://schemas.microsoft.com/office/drawing/2014/chartex">
             <w:pict>
               <v:shapetype w14:anchorId="669D835B" id="_x0000_t32" coordsize="21600,21600" o:spt="32" o:oned="t" path="m,l21600,21600e" filled="f">
                 <v:path arrowok="t" fillok="f" o:connecttype="none"/>
@@ -923,8 +928,6 @@
                                 <w:sz w:val="24"/>
                               </w:rPr>
                             </w:pPr>
-                            <w:bookmarkStart w:id="0" w:name="_GoBack"/>
-                            <w:bookmarkEnd w:id="0"/>
                           </w:p>
                         </w:txbxContent>
                       </wps:txbx>
@@ -943,7 +946,7 @@
               </wp:anchor>
             </w:drawing>
           </mc:Choice>
-          <mc:Fallback>
+          <mc:Fallback xmlns:w16se="http://schemas.microsoft.com/office/word/2015/wordml/symex" xmlns:cx1="http://schemas.microsoft.com/office/drawing/2015/9/8/chartex" xmlns:cx="http://schemas.microsoft.com/office/drawing/2014/chartex">
             <w:pict>
               <v:rect w14:anchorId="5EC8D357" id="Rectangle 2" o:spid="_x0000_s1026" style="position:absolute;left:0;text-align:left;margin-left:49.4pt;margin-top:.45pt;width:27.35pt;height:23.25pt;z-index:251671552;visibility:visible;mso-wrap-style:square;mso-height-percent:0;mso-wrap-distance-left:9pt;mso-wrap-distance-top:0;mso-wrap-distance-right:9pt;mso-wrap-distance-bottom:0;mso-position-horizontal:absolute;mso-position-horizontal-relative:text;mso-position-vertical:absolute;mso-position-vertical-relative:text;mso-height-percent:0;mso-height-relative:margin;v-text-anchor:middle" o:gfxdata="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" fillcolor="white [3201]" strokecolor="black [3213]" strokeweight=".5pt">
                 <v:textbox>
@@ -1033,7 +1036,7 @@
               </wp:anchor>
             </w:drawing>
           </mc:Choice>
-          <mc:Fallback>
+          <mc:Fallback xmlns:w16se="http://schemas.microsoft.com/office/word/2015/wordml/symex" xmlns:cx1="http://schemas.microsoft.com/office/drawing/2015/9/8/chartex" xmlns:cx="http://schemas.microsoft.com/office/drawing/2014/chartex">
             <w:pict>
               <v:rect w14:anchorId="25192830" id="Rectangle 1" o:spid="_x0000_s1026" style="position:absolute;margin-left:49.5pt;margin-top:.7pt;width:27.35pt;height:19.15pt;z-index:251669504;visibility:visible;mso-wrap-style:square;mso-wrap-distance-left:9pt;mso-wrap-distance-top:0;mso-wrap-distance-right:9pt;mso-wrap-distance-bottom:0;mso-position-horizontal:absolute;mso-position-horizontal-relative:text;mso-position-vertical:absolute;mso-position-vertical-relative:text;v-text-anchor:middle" o:gfxdata="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" fillcolor="white [3201]" strokecolor="black [3213]" strokeweight=".5pt"/>
             </w:pict>
@@ -1151,7 +1154,7 @@
               </wp:anchor>
             </w:drawing>
           </mc:Choice>
-          <mc:Fallback>
+          <mc:Fallback xmlns:w16se="http://schemas.microsoft.com/office/word/2015/wordml/symex" xmlns:cx1="http://schemas.microsoft.com/office/drawing/2015/9/8/chartex" xmlns:cx="http://schemas.microsoft.com/office/drawing/2014/chartex">
             <w:pict>
               <v:rect w14:anchorId="1ABB5882" id="Rectangle 4" o:spid="_x0000_s1027" style="position:absolute;left:0;text-align:left;margin-left:49.4pt;margin-top:10.4pt;width:27.35pt;height:23.25pt;z-index:251673600;visibility:visible;mso-wrap-style:square;mso-height-percent:0;mso-wrap-distance-left:9pt;mso-wrap-distance-top:0;mso-wrap-distance-right:9pt;mso-wrap-distance-bottom:0;mso-position-horizontal:absolute;mso-position-horizontal-relative:text;mso-position-vertical:absolute;mso-position-vertical-relative:text;mso-height-percent:0;mso-height-relative:margin;v-text-anchor:middle" o:gfxdata="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" fillcolor="white [3201]" strokecolor="black [3213]" strokeweight=".5pt">
                 <v:textbox>
@@ -1239,7 +1242,7 @@
               </wp:anchor>
             </w:drawing>
           </mc:Choice>
-          <mc:Fallback>
+          <mc:Fallback xmlns:w16se="http://schemas.microsoft.com/office/word/2015/wordml/symex" xmlns:cx1="http://schemas.microsoft.com/office/drawing/2015/9/8/chartex" xmlns:cx="http://schemas.microsoft.com/office/drawing/2014/chartex">
             <w:pict>
               <v:rect w14:anchorId="6FF32925" id="Rectangle 5" o:spid="_x0000_s1026" style="position:absolute;margin-left:49.2pt;margin-top:10.05pt;width:27.35pt;height:19.15pt;z-index:251667456;visibility:visible;mso-wrap-style:square;mso-wrap-distance-left:9pt;mso-wrap-distance-top:0;mso-wrap-distance-right:9pt;mso-wrap-distance-bottom:0;mso-position-horizontal:absolute;mso-position-horizontal-relative:text;mso-position-vertical:absolute;mso-position-vertical-relative:text;v-text-anchor:middle" o:gfxdata="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" fillcolor="white [3201]" strokecolor="black [3213]" strokeweight=".5pt"/>
             </w:pict>
@@ -1765,7 +1768,7 @@
 </file>
 
 <file path=word/endnotes.xml><?xml version="1.0" encoding="utf-8"?>
-<w:endnotes xmlns:wpc="http://schemas.microsoft.com/office/word/2010/wordprocessingCanvas" xmlns:cx="http://schemas.microsoft.com/office/drawing/2014/chartex" xmlns:cx1="http://schemas.microsoft.com/office/drawing/2015/9/8/chartex" xmlns:mc="http://schemas.openxmlformats.org/markup-compatibility/2006" xmlns:o="urn:schemas-microsoft-com:office:office" xmlns:r="http://schemas.openxmlformats.org/officeDocument/2006/relationships" xmlns:m="http://schemas.openxmlformats.org/officeDocument/2006/math" xmlns:v="urn:schemas-microsoft-com:vml" xmlns:wp14="http://schemas.microsoft.com/office/word/2010/wordprocessingDrawing" xmlns:wp="http://schemas.openxmlformats.org/drawingml/2006/wordprocessingDrawing" xmlns:w10="urn:schemas-microsoft-com:office:word" xmlns:w="http://schemas.openxmlformats.org/wordprocessingml/2006/main" xmlns:w14="http://schemas.microsoft.com/office/word/2010/wordml" xmlns:w15="http://schemas.microsoft.com/office/word/2012/wordml" xmlns:w16se="http://schemas.microsoft.com/office/word/2015/wordml/symex" xmlns:wpg="http://schemas.microsoft.com/office/word/2010/wordprocessingGroup" xmlns:wpi="http://schemas.microsoft.com/office/word/2010/wordprocessingInk" xmlns:wne="http://schemas.microsoft.com/office/word/2006/wordml" xmlns:wps="http://schemas.microsoft.com/office/word/2010/wordprocessingShape" mc:Ignorable="w14 w15 w16se wp14">
+<w:endnotes xmlns:wpc="http://schemas.microsoft.com/office/word/2010/wordprocessingCanvas" xmlns:mc="http://schemas.openxmlformats.org/markup-compatibility/2006" xmlns:o="urn:schemas-microsoft-com:office:office" xmlns:r="http://schemas.openxmlformats.org/officeDocument/2006/relationships" xmlns:m="http://schemas.openxmlformats.org/officeDocument/2006/math" xmlns:v="urn:schemas-microsoft-com:vml" xmlns:wp14="http://schemas.microsoft.com/office/word/2010/wordprocessingDrawing" xmlns:wp="http://schemas.openxmlformats.org/drawingml/2006/wordprocessingDrawing" xmlns:w10="urn:schemas-microsoft-com:office:word" xmlns:w="http://schemas.openxmlformats.org/wordprocessingml/2006/main" xmlns:w14="http://schemas.microsoft.com/office/word/2010/wordml" xmlns:w15="http://schemas.microsoft.com/office/word/2012/wordml" xmlns:wpg="http://schemas.microsoft.com/office/word/2010/wordprocessingGroup" xmlns:wpi="http://schemas.microsoft.com/office/word/2010/wordprocessingInk" xmlns:wne="http://schemas.microsoft.com/office/word/2006/wordml" xmlns:wps="http://schemas.microsoft.com/office/word/2010/wordprocessingShape" mc:Ignorable="w14 w15 wp14">
   <w:endnote w:type="separator" w:id="-1">
     <w:p>
       <w:pPr>
@@ -1790,7 +1793,7 @@
 </file>
 
 <file path=word/footnotes.xml><?xml version="1.0" encoding="utf-8"?>
-<w:footnotes xmlns:wpc="http://schemas.microsoft.com/office/word/2010/wordprocessingCanvas" xmlns:cx="http://schemas.microsoft.com/office/drawing/2014/chartex" xmlns:cx1="http://schemas.microsoft.com/office/drawing/2015/9/8/chartex" xmlns:mc="http://schemas.openxmlformats.org/markup-compatibility/2006" xmlns:o="urn:schemas-microsoft-com:office:office" xmlns:r="http://schemas.openxmlformats.org/officeDocument/2006/relationships" xmlns:m="http://schemas.openxmlformats.org/officeDocument/2006/math" xmlns:v="urn:schemas-microsoft-com:vml" xmlns:wp14="http://schemas.microsoft.com/office/word/2010/wordprocessingDrawing" xmlns:wp="http://schemas.openxmlformats.org/drawingml/2006/wordprocessingDrawing" xmlns:w10="urn:schemas-microsoft-com:office:word" xmlns:w="http://schemas.openxmlformats.org/wordprocessingml/2006/main" xmlns:w14="http://schemas.microsoft.com/office/word/2010/wordml" xmlns:w15="http://schemas.microsoft.com/office/word/2012/wordml" xmlns:w16se="http://schemas.microsoft.com/office/word/2015/wordml/symex" xmlns:wpg="http://schemas.microsoft.com/office/word/2010/wordprocessingGroup" xmlns:wpi="http://schemas.microsoft.com/office/word/2010/wordprocessingInk" xmlns:wne="http://schemas.microsoft.com/office/word/2006/wordml" xmlns:wps="http://schemas.microsoft.com/office/word/2010/wordprocessingShape" mc:Ignorable="w14 w15 w16se wp14">
+<w:footnotes xmlns:wpc="http://schemas.microsoft.com/office/word/2010/wordprocessingCanvas" xmlns:mc="http://schemas.openxmlformats.org/markup-compatibility/2006" xmlns:o="urn:schemas-microsoft-com:office:office" xmlns:r="http://schemas.openxmlformats.org/officeDocument/2006/relationships" xmlns:m="http://schemas.openxmlformats.org/officeDocument/2006/math" xmlns:v="urn:schemas-microsoft-com:vml" xmlns:wp14="http://schemas.microsoft.com/office/word/2010/wordprocessingDrawing" xmlns:wp="http://schemas.openxmlformats.org/drawingml/2006/wordprocessingDrawing" xmlns:w10="urn:schemas-microsoft-com:office:word" xmlns:w="http://schemas.openxmlformats.org/wordprocessingml/2006/main" xmlns:w14="http://schemas.microsoft.com/office/word/2010/wordml" xmlns:w15="http://schemas.microsoft.com/office/word/2012/wordml" xmlns:wpg="http://schemas.microsoft.com/office/word/2010/wordprocessingGroup" xmlns:wpi="http://schemas.microsoft.com/office/word/2010/wordprocessingInk" xmlns:wne="http://schemas.microsoft.com/office/word/2006/wordml" xmlns:wps="http://schemas.microsoft.com/office/word/2010/wordprocessingShape" mc:Ignorable="w14 w15 wp14">
   <w:footnote w:type="separator" w:id="-1">
     <w:p>
       <w:pPr>
@@ -1815,7 +1818,7 @@
 </file>
 
 <file path=word/styles.xml><?xml version="1.0" encoding="utf-8"?>
-<w:styles xmlns:mc="http://schemas.openxmlformats.org/markup-compatibility/2006" xmlns:r="http://schemas.openxmlformats.org/officeDocument/2006/relationships" xmlns:w="http://schemas.openxmlformats.org/wordprocessingml/2006/main" xmlns:w14="http://schemas.microsoft.com/office/word/2010/wordml" xmlns:w15="http://schemas.microsoft.com/office/word/2012/wordml" xmlns:w16se="http://schemas.microsoft.com/office/word/2015/wordml/symex" mc:Ignorable="w14 w15 w16se">
+<w:styles xmlns:mc="http://schemas.openxmlformats.org/markup-compatibility/2006" xmlns:r="http://schemas.openxmlformats.org/officeDocument/2006/relationships" xmlns:w="http://schemas.openxmlformats.org/wordprocessingml/2006/main" xmlns:w14="http://schemas.microsoft.com/office/word/2010/wordml" xmlns:w15="http://schemas.microsoft.com/office/word/2012/wordml" mc:Ignorable="w14 w15">
   <w:docDefaults>
     <w:rPrDefault>
       <w:rPr>
@@ -2688,7 +2691,7 @@
 </file>
 
 <file path=customXml/itemProps1.xml><?xml version="1.0" encoding="utf-8"?>
-<ds:datastoreItem xmlns:ds="http://schemas.openxmlformats.org/officeDocument/2006/customXml" ds:itemID="{F2BD24B9-63A9-4835-B38E-0BD201C3EC2F}">
+<ds:datastoreItem xmlns:ds="http://schemas.openxmlformats.org/officeDocument/2006/customXml" ds:itemID="{495BA21C-1FAB-44B5-A23A-DB23021A934F}">
   <ds:schemaRefs>
     <ds:schemaRef ds:uri="http://schemas.openxmlformats.org/officeDocument/2006/bibliography"/>
   </ds:schemaRefs>

</xml_diff>

<commit_message>
Fix bugs Notice Lod and add new document agreement
</commit_message>
<xml_diff>
--- a/file_download/notis/4.LOD_dan_notis_mahkamah.docx
+++ b/file_download/notis/4.LOD_dan_notis_mahkamah.docx
@@ -12,58 +12,22 @@
       </w:pPr>
       <w:r>
         <w:rPr>
-          <w:rFonts w:ascii="Arial" w:hAnsi="Arial" w:cs="Arial"/>
-          <w:b/>
-        </w:rPr>
-        <w:t xml:space="preserve">       </w:t>
-      </w:r>
-      <w:r>
-        <w:rPr>
-          <w:rFonts w:ascii="Arial" w:hAnsi="Arial" w:cs="Arial"/>
-          <w:b/>
-        </w:rPr>
-        <w:t xml:space="preserve"> </w:t>
-      </w:r>
-      <w:bookmarkStart w:id="0" w:name="_GoBack"/>
-      <w:bookmarkEnd w:id="0"/>
-    </w:p>
-    <w:p>
-      <w:pPr>
-        <w:spacing w:line="240" w:lineRule="auto"/>
-        <w:rPr>
-          <w:rFonts w:ascii="Arial" w:hAnsi="Arial" w:cs="Arial"/>
-          <w:b/>
-        </w:rPr>
-      </w:pPr>
-      <w:r>
-        <w:rPr>
-          <w:rFonts w:ascii="Arial" w:hAnsi="Arial" w:cs="Arial"/>
-          <w:b/>
           <w:noProof/>
           <w:lang w:val="en-MY" w:eastAsia="en-MY"/>
         </w:rPr>
         <w:drawing>
-          <wp:anchor distT="0" distB="0" distL="114300" distR="114300" simplePos="0" relativeHeight="251665408" behindDoc="1" locked="0" layoutInCell="1" allowOverlap="1" wp14:anchorId="4091392F" wp14:editId="7732EEF4">
+          <wp:anchor distT="0" distB="0" distL="114300" distR="114300" simplePos="0" relativeHeight="251664384" behindDoc="0" locked="0" layoutInCell="1" allowOverlap="1" wp14:anchorId="27FADAF8" wp14:editId="5DAF2EA9">
             <wp:simplePos x="0" y="0"/>
             <wp:positionH relativeFrom="column">
-              <wp:posOffset>4524375</wp:posOffset>
+              <wp:posOffset>-415290</wp:posOffset>
             </wp:positionH>
             <wp:positionV relativeFrom="paragraph">
-              <wp:posOffset>6985</wp:posOffset>
+              <wp:posOffset>-191960</wp:posOffset>
             </wp:positionV>
-            <wp:extent cx="1602740" cy="450850"/>
+            <wp:extent cx="1044575" cy="1795780"/>
             <wp:effectExtent l="0" t="0" r="0" b="0"/>
-            <wp:wrapThrough wrapText="bothSides">
-              <wp:wrapPolygon edited="0">
-                <wp:start x="0" y="913"/>
-                <wp:lineTo x="0" y="20079"/>
-                <wp:lineTo x="21309" y="20079"/>
-                <wp:lineTo x="21309" y="10039"/>
-                <wp:lineTo x="5391" y="913"/>
-                <wp:lineTo x="0" y="913"/>
-              </wp:wrapPolygon>
-            </wp:wrapThrough>
-            <wp:docPr id="3" name="Picture 3" descr="LOGO, 20TH MPKJ , I-KAJANG, SELANGORKU"/>
+            <wp:wrapNone/>
+            <wp:docPr id="6" name="Picture 6"/>
             <wp:cNvGraphicFramePr>
               <a:graphicFrameLocks xmlns:a="http://schemas.openxmlformats.org/drawingml/2006/main" noChangeAspect="1"/>
             </wp:cNvGraphicFramePr>
@@ -71,49 +35,29 @@
               <a:graphicData uri="http://schemas.openxmlformats.org/drawingml/2006/picture">
                 <pic:pic xmlns:pic="http://schemas.openxmlformats.org/drawingml/2006/picture">
                   <pic:nvPicPr>
-                    <pic:cNvPr id="0" name="Picture 2" descr="LOGO, 20TH MPKJ , I-KAJANG, SELANGORKU"/>
-                    <pic:cNvPicPr>
-                      <a:picLocks noChangeAspect="1" noChangeArrowheads="1"/>
-                    </pic:cNvPicPr>
+                    <pic:cNvPr id="1" name="Logo MPKj white.PNG"/>
+                    <pic:cNvPicPr/>
                   </pic:nvPicPr>
-                  <pic:blipFill rotWithShape="1">
-                    <a:blip r:embed="rId7">
-                      <a:clrChange>
-                        <a:clrFrom>
-                          <a:srgbClr val="000000"/>
-                        </a:clrFrom>
-                        <a:clrTo>
-                          <a:srgbClr val="000000">
-                            <a:alpha val="0"/>
-                          </a:srgbClr>
-                        </a:clrTo>
-                      </a:clrChange>
+                  <pic:blipFill>
+                    <a:blip r:embed="rId7" cstate="print">
                       <a:extLst>
                         <a:ext uri="{28A0092B-C50C-407E-A947-70E740481C1C}">
                           <a14:useLocalDpi xmlns:a14="http://schemas.microsoft.com/office/drawing/2010/main" val="0"/>
                         </a:ext>
                       </a:extLst>
                     </a:blip>
-                    <a:srcRect l="32776"/>
-                    <a:stretch/>
+                    <a:stretch>
+                      <a:fillRect/>
+                    </a:stretch>
                   </pic:blipFill>
-                  <pic:spPr bwMode="auto">
+                  <pic:spPr>
                     <a:xfrm>
                       <a:off x="0" y="0"/>
-                      <a:ext cx="1602740" cy="450850"/>
+                      <a:ext cx="1044575" cy="1795780"/>
                     </a:xfrm>
                     <a:prstGeom prst="rect">
                       <a:avLst/>
                     </a:prstGeom>
-                    <a:noFill/>
-                    <a:ln>
-                      <a:noFill/>
-                    </a:ln>
-                    <a:extLst>
-                      <a:ext uri="{53640926-AAD7-44D8-BBD7-CCE9431645EC}">
-                        <a14:shadowObscured xmlns:a14="http://schemas.microsoft.com/office/drawing/2010/main"/>
-                      </a:ext>
-                    </a:extLst>
                   </pic:spPr>
                 </pic:pic>
               </a:graphicData>
@@ -127,6 +71,347 @@
           </wp:anchor>
         </w:drawing>
       </w:r>
+      <w:r>
+        <w:rPr>
+          <w:noProof/>
+          <w:lang w:val="en-MY" w:eastAsia="en-MY"/>
+        </w:rPr>
+        <mc:AlternateContent>
+          <mc:Choice Requires="wps">
+            <w:drawing>
+              <wp:anchor distT="0" distB="0" distL="114300" distR="114300" simplePos="0" relativeHeight="251665408" behindDoc="0" locked="0" layoutInCell="1" allowOverlap="1" wp14:anchorId="249DE209" wp14:editId="57F54889">
+                <wp:simplePos x="0" y="0"/>
+                <wp:positionH relativeFrom="column">
+                  <wp:posOffset>654050</wp:posOffset>
+                </wp:positionH>
+                <wp:positionV relativeFrom="paragraph">
+                  <wp:posOffset>157290</wp:posOffset>
+                </wp:positionV>
+                <wp:extent cx="914400" cy="1229995"/>
+                <wp:effectExtent l="0" t="0" r="0" b="8255"/>
+                <wp:wrapNone/>
+                <wp:docPr id="7" name="Text Box 7"/>
+                <wp:cNvGraphicFramePr/>
+                <a:graphic xmlns:a="http://schemas.openxmlformats.org/drawingml/2006/main">
+                  <a:graphicData uri="http://schemas.microsoft.com/office/word/2010/wordprocessingShape">
+                    <wps:wsp>
+                      <wps:cNvSpPr txBox="1"/>
+                      <wps:spPr>
+                        <a:xfrm>
+                          <a:off x="0" y="0"/>
+                          <a:ext cx="914400" cy="1229995"/>
+                        </a:xfrm>
+                        <a:prstGeom prst="rect">
+                          <a:avLst/>
+                        </a:prstGeom>
+                        <a:solidFill>
+                          <a:schemeClr val="lt1"/>
+                        </a:solidFill>
+                        <a:ln w="6350">
+                          <a:noFill/>
+                        </a:ln>
+                        <a:effectLst/>
+                      </wps:spPr>
+                      <wps:style>
+                        <a:lnRef idx="0">
+                          <a:schemeClr val="accent1"/>
+                        </a:lnRef>
+                        <a:fillRef idx="0">
+                          <a:schemeClr val="accent1"/>
+                        </a:fillRef>
+                        <a:effectRef idx="0">
+                          <a:schemeClr val="accent1"/>
+                        </a:effectRef>
+                        <a:fontRef idx="minor">
+                          <a:schemeClr val="dk1"/>
+                        </a:fontRef>
+                      </wps:style>
+                      <wps:txbx>
+                        <w:txbxContent>
+                          <w:p>
+                            <w:pPr>
+                              <w:spacing w:after="0"/>
+                              <w:rPr>
+                                <w:rFonts w:ascii="Arial" w:hAnsi="Arial" w:cs="Arial"/>
+                                <w:b/>
+                                <w:lang w:val="ms-MY"/>
+                              </w:rPr>
+                            </w:pPr>
+                            <w:r>
+                              <w:rPr>
+                                <w:rFonts w:ascii="Arial" w:hAnsi="Arial" w:cs="Arial"/>
+                                <w:b/>
+                                <w:lang w:val="ms-MY"/>
+                              </w:rPr>
+                              <w:t>MA</w:t>
+                            </w:r>
+                            <w:bookmarkStart w:id="0" w:name="_GoBack"/>
+                            <w:bookmarkEnd w:id="0"/>
+                            <w:r>
+                              <w:rPr>
+                                <w:rFonts w:ascii="Arial" w:hAnsi="Arial" w:cs="Arial"/>
+                                <w:b/>
+                                <w:lang w:val="ms-MY"/>
+                              </w:rPr>
+                              <w:t>JLIS PERBANDARAN KAJANG</w:t>
+                            </w:r>
+                          </w:p>
+                          <w:p>
+                            <w:pPr>
+                              <w:spacing w:after="0"/>
+                              <w:jc w:val="both"/>
+                              <w:rPr>
+                                <w:rFonts w:ascii="Arial" w:hAnsi="Arial" w:cs="Arial"/>
+                                <w:lang w:val="ms-MY"/>
+                              </w:rPr>
+                            </w:pPr>
+                            <w:r>
+                              <w:rPr>
+                                <w:rFonts w:ascii="Arial" w:hAnsi="Arial" w:cs="Arial"/>
+                                <w:lang w:val="ms-MY"/>
+                              </w:rPr>
+                              <w:t xml:space="preserve">MENARA </w:t>
+                            </w:r>
+                            <w:r>
+                              <w:rPr>
+                                <w:rFonts w:ascii="Arial" w:hAnsi="Arial" w:cs="Arial"/>
+                                <w:lang w:val="ms-MY"/>
+                              </w:rPr>
+                              <w:t>MPKj</w:t>
+                            </w:r>
+                            <w:r>
+                              <w:rPr>
+                                <w:rFonts w:ascii="Arial" w:hAnsi="Arial" w:cs="Arial"/>
+                                <w:lang w:val="ms-MY"/>
+                              </w:rPr>
+                              <w:t xml:space="preserve"> </w:t>
+                            </w:r>
+                          </w:p>
+                          <w:p>
+                            <w:pPr>
+                              <w:spacing w:after="0"/>
+                              <w:rPr>
+                                <w:rFonts w:ascii="Arial" w:hAnsi="Arial" w:cs="Arial"/>
+                                <w:lang w:val="ms-MY"/>
+                              </w:rPr>
+                            </w:pPr>
+                            <w:r>
+                              <w:rPr>
+                                <w:rFonts w:ascii="Arial" w:hAnsi="Arial" w:cs="Arial"/>
+                                <w:lang w:val="ms-MY"/>
+                              </w:rPr>
+                              <w:t xml:space="preserve">JALAN CEMPAKA PUTIH </w:t>
+                            </w:r>
+                          </w:p>
+                          <w:p>
+                            <w:pPr>
+                              <w:spacing w:after="0"/>
+                              <w:rPr>
+                                <w:rFonts w:ascii="Arial" w:hAnsi="Arial" w:cs="Arial"/>
+                                <w:lang w:val="ms-MY"/>
+                              </w:rPr>
+                            </w:pPr>
+                            <w:r>
+                              <w:rPr>
+                                <w:rFonts w:ascii="Arial" w:hAnsi="Arial" w:cs="Arial"/>
+                                <w:lang w:val="ms-MY"/>
+                              </w:rPr>
+                              <w:t>OFF JALAN SEMENYIH</w:t>
+                            </w:r>
+                          </w:p>
+                          <w:p>
+                            <w:pPr>
+                              <w:spacing w:after="0"/>
+                              <w:rPr>
+                                <w:rFonts w:ascii="Arial" w:hAnsi="Arial" w:cs="Arial"/>
+                                <w:lang w:val="ms-MY"/>
+                              </w:rPr>
+                            </w:pPr>
+                            <w:r>
+                              <w:rPr>
+                                <w:rFonts w:ascii="Arial" w:hAnsi="Arial" w:cs="Arial"/>
+                                <w:lang w:val="ms-MY"/>
+                              </w:rPr>
+                              <w:t xml:space="preserve">43000 KAJANG, </w:t>
+                            </w:r>
+                          </w:p>
+                          <w:p>
+                            <w:pPr>
+                              <w:rPr>
+                                <w:rFonts w:ascii="Arial" w:hAnsi="Arial" w:cs="Arial"/>
+                                <w:lang w:val="ms-MY"/>
+                              </w:rPr>
+                            </w:pPr>
+                            <w:r>
+                              <w:rPr>
+                                <w:rFonts w:ascii="Arial" w:hAnsi="Arial" w:cs="Arial"/>
+                                <w:lang w:val="ms-MY"/>
+                              </w:rPr>
+                              <w:t>SELANGOR DARUL EHSAN.</w:t>
+                            </w:r>
+                          </w:p>
+                        </w:txbxContent>
+                      </wps:txbx>
+                      <wps:bodyPr rot="0" spcFirstLastPara="0" vertOverflow="overflow" horzOverflow="overflow" vert="horz" wrap="none" lIns="91440" tIns="45720" rIns="91440" bIns="45720" numCol="1" spcCol="0" rtlCol="0" fromWordArt="0" anchor="t" anchorCtr="0" forceAA="0" compatLnSpc="1">
+                        <a:prstTxWarp prst="textNoShape">
+                          <a:avLst/>
+                        </a:prstTxWarp>
+                        <a:noAutofit/>
+                      </wps:bodyPr>
+                    </wps:wsp>
+                  </a:graphicData>
+                </a:graphic>
+                <wp14:sizeRelV relativeFrom="margin">
+                  <wp14:pctHeight>0</wp14:pctHeight>
+                </wp14:sizeRelV>
+              </wp:anchor>
+            </w:drawing>
+          </mc:Choice>
+          <mc:Fallback>
+            <w:pict>
+              <v:shapetype w14:anchorId="249DE209" id="_x0000_t202" coordsize="21600,21600" o:spt="202" path="m,l,21600r21600,l21600,xe">
+                <v:stroke joinstyle="miter"/>
+                <v:path gradientshapeok="t" o:connecttype="rect"/>
+              </v:shapetype>
+              <v:shape id="Text Box 7" o:spid="_x0000_s1026" type="#_x0000_t202" style="position:absolute;margin-left:51.5pt;margin-top:12.4pt;width:1in;height:96.85pt;z-index:251665408;visibility:visible;mso-wrap-style:none;mso-height-percent:0;mso-wrap-distance-left:9pt;mso-wrap-distance-top:0;mso-wrap-distance-right:9pt;mso-wrap-distance-bottom:0;mso-position-horizontal:absolute;mso-position-horizontal-relative:text;mso-position-vertical:absolute;mso-position-vertical-relative:text;mso-height-percent:0;mso-height-relative:margin;v-text-anchor:top" o:gfxdata="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" fillcolor="white [3201]" stroked="f" strokeweight=".5pt">
+                <v:textbox>
+                  <w:txbxContent>
+                    <w:p>
+                      <w:pPr>
+                        <w:spacing w:after="0"/>
+                        <w:rPr>
+                          <w:rFonts w:ascii="Arial" w:hAnsi="Arial" w:cs="Arial"/>
+                          <w:b/>
+                          <w:lang w:val="ms-MY"/>
+                        </w:rPr>
+                      </w:pPr>
+                      <w:r>
+                        <w:rPr>
+                          <w:rFonts w:ascii="Arial" w:hAnsi="Arial" w:cs="Arial"/>
+                          <w:b/>
+                          <w:lang w:val="ms-MY"/>
+                        </w:rPr>
+                        <w:t>MA</w:t>
+                      </w:r>
+                      <w:bookmarkStart w:id="1" w:name="_GoBack"/>
+                      <w:bookmarkEnd w:id="1"/>
+                      <w:r>
+                        <w:rPr>
+                          <w:rFonts w:ascii="Arial" w:hAnsi="Arial" w:cs="Arial"/>
+                          <w:b/>
+                          <w:lang w:val="ms-MY"/>
+                        </w:rPr>
+                        <w:t>JLIS PERBANDARAN KAJANG</w:t>
+                      </w:r>
+                    </w:p>
+                    <w:p>
+                      <w:pPr>
+                        <w:spacing w:after="0"/>
+                        <w:jc w:val="both"/>
+                        <w:rPr>
+                          <w:rFonts w:ascii="Arial" w:hAnsi="Arial" w:cs="Arial"/>
+                          <w:lang w:val="ms-MY"/>
+                        </w:rPr>
+                      </w:pPr>
+                      <w:r>
+                        <w:rPr>
+                          <w:rFonts w:ascii="Arial" w:hAnsi="Arial" w:cs="Arial"/>
+                          <w:lang w:val="ms-MY"/>
+                        </w:rPr>
+                        <w:t xml:space="preserve">MENARA </w:t>
+                      </w:r>
+                      <w:r>
+                        <w:rPr>
+                          <w:rFonts w:ascii="Arial" w:hAnsi="Arial" w:cs="Arial"/>
+                          <w:lang w:val="ms-MY"/>
+                        </w:rPr>
+                        <w:t>MPKj</w:t>
+                      </w:r>
+                      <w:r>
+                        <w:rPr>
+                          <w:rFonts w:ascii="Arial" w:hAnsi="Arial" w:cs="Arial"/>
+                          <w:lang w:val="ms-MY"/>
+                        </w:rPr>
+                        <w:t xml:space="preserve"> </w:t>
+                      </w:r>
+                    </w:p>
+                    <w:p>
+                      <w:pPr>
+                        <w:spacing w:after="0"/>
+                        <w:rPr>
+                          <w:rFonts w:ascii="Arial" w:hAnsi="Arial" w:cs="Arial"/>
+                          <w:lang w:val="ms-MY"/>
+                        </w:rPr>
+                      </w:pPr>
+                      <w:r>
+                        <w:rPr>
+                          <w:rFonts w:ascii="Arial" w:hAnsi="Arial" w:cs="Arial"/>
+                          <w:lang w:val="ms-MY"/>
+                        </w:rPr>
+                        <w:t xml:space="preserve">JALAN CEMPAKA PUTIH </w:t>
+                      </w:r>
+                    </w:p>
+                    <w:p>
+                      <w:pPr>
+                        <w:spacing w:after="0"/>
+                        <w:rPr>
+                          <w:rFonts w:ascii="Arial" w:hAnsi="Arial" w:cs="Arial"/>
+                          <w:lang w:val="ms-MY"/>
+                        </w:rPr>
+                      </w:pPr>
+                      <w:r>
+                        <w:rPr>
+                          <w:rFonts w:ascii="Arial" w:hAnsi="Arial" w:cs="Arial"/>
+                          <w:lang w:val="ms-MY"/>
+                        </w:rPr>
+                        <w:t>OFF JALAN SEMENYIH</w:t>
+                      </w:r>
+                    </w:p>
+                    <w:p>
+                      <w:pPr>
+                        <w:spacing w:after="0"/>
+                        <w:rPr>
+                          <w:rFonts w:ascii="Arial" w:hAnsi="Arial" w:cs="Arial"/>
+                          <w:lang w:val="ms-MY"/>
+                        </w:rPr>
+                      </w:pPr>
+                      <w:r>
+                        <w:rPr>
+                          <w:rFonts w:ascii="Arial" w:hAnsi="Arial" w:cs="Arial"/>
+                          <w:lang w:val="ms-MY"/>
+                        </w:rPr>
+                        <w:t xml:space="preserve">43000 KAJANG, </w:t>
+                      </w:r>
+                    </w:p>
+                    <w:p>
+                      <w:pPr>
+                        <w:rPr>
+                          <w:rFonts w:ascii="Arial" w:hAnsi="Arial" w:cs="Arial"/>
+                          <w:lang w:val="ms-MY"/>
+                        </w:rPr>
+                      </w:pPr>
+                      <w:r>
+                        <w:rPr>
+                          <w:rFonts w:ascii="Arial" w:hAnsi="Arial" w:cs="Arial"/>
+                          <w:lang w:val="ms-MY"/>
+                        </w:rPr>
+                        <w:t>SELANGOR DARUL EHSAN.</w:t>
+                      </w:r>
+                    </w:p>
+                  </w:txbxContent>
+                </v:textbox>
+              </v:shape>
+            </w:pict>
+          </mc:Fallback>
+        </mc:AlternateContent>
+      </w:r>
+      <w:r>
+        <w:rPr>
+          <w:rFonts w:ascii="Arial" w:hAnsi="Arial" w:cs="Arial"/>
+          <w:b/>
+        </w:rPr>
+        <w:t xml:space="preserve">        </w:t>
+      </w:r>
     </w:p>
     <w:p>
       <w:pPr>
@@ -136,16 +421,338 @@
           <w:b/>
         </w:rPr>
       </w:pPr>
-    </w:p>
-    <w:p>
-      <w:pPr>
-        <w:rPr>
-          <w:rFonts w:ascii="Arial" w:hAnsi="Arial" w:cs="Arial"/>
-          <w:b/>
-          <w:lang w:val="ms-MY"/>
-        </w:rPr>
-      </w:pPr>
-      <w:r>
+      <w:r>
+        <w:rPr>
+          <w:noProof/>
+          <w:lang w:val="en-MY" w:eastAsia="en-MY"/>
+        </w:rPr>
+        <mc:AlternateContent>
+          <mc:Choice Requires="wps">
+            <w:drawing>
+              <wp:anchor distT="0" distB="0" distL="114300" distR="114300" simplePos="0" relativeHeight="251666432" behindDoc="0" locked="0" layoutInCell="1" allowOverlap="1" wp14:anchorId="77ECA4BB" wp14:editId="4C788887">
+                <wp:simplePos x="0" y="0"/>
+                <wp:positionH relativeFrom="column">
+                  <wp:posOffset>3489325</wp:posOffset>
+                </wp:positionH>
+                <wp:positionV relativeFrom="paragraph">
+                  <wp:posOffset>72200</wp:posOffset>
+                </wp:positionV>
+                <wp:extent cx="914400" cy="878205"/>
+                <wp:effectExtent l="0" t="0" r="8255" b="0"/>
+                <wp:wrapNone/>
+                <wp:docPr id="3" name="Text Box 3"/>
+                <wp:cNvGraphicFramePr/>
+                <a:graphic xmlns:a="http://schemas.openxmlformats.org/drawingml/2006/main">
+                  <a:graphicData uri="http://schemas.microsoft.com/office/word/2010/wordprocessingShape">
+                    <wps:wsp>
+                      <wps:cNvSpPr txBox="1"/>
+                      <wps:spPr>
+                        <a:xfrm>
+                          <a:off x="0" y="0"/>
+                          <a:ext cx="914400" cy="878205"/>
+                        </a:xfrm>
+                        <a:prstGeom prst="rect">
+                          <a:avLst/>
+                        </a:prstGeom>
+                        <a:solidFill>
+                          <a:schemeClr val="lt1"/>
+                        </a:solidFill>
+                        <a:ln w="6350">
+                          <a:noFill/>
+                        </a:ln>
+                        <a:effectLst/>
+                      </wps:spPr>
+                      <wps:style>
+                        <a:lnRef idx="0">
+                          <a:schemeClr val="accent1"/>
+                        </a:lnRef>
+                        <a:fillRef idx="0">
+                          <a:schemeClr val="accent1"/>
+                        </a:fillRef>
+                        <a:effectRef idx="0">
+                          <a:schemeClr val="accent1"/>
+                        </a:effectRef>
+                        <a:fontRef idx="minor">
+                          <a:schemeClr val="dk1"/>
+                        </a:fontRef>
+                      </wps:style>
+                      <wps:txbx>
+                        <w:txbxContent>
+                          <w:p>
+                            <w:pPr>
+                              <w:spacing w:after="0"/>
+                              <w:rPr>
+                                <w:rFonts w:ascii="Arial" w:hAnsi="Arial" w:cs="Arial"/>
+                                <w:lang w:val="ms-MY"/>
+                              </w:rPr>
+                            </w:pPr>
+                            <w:r>
+                              <w:rPr>
+                                <w:rFonts w:ascii="Arial" w:hAnsi="Arial" w:cs="Arial"/>
+                                <w:lang w:val="ms-MY"/>
+                              </w:rPr>
+                              <w:t>TELEFON</w:t>
+                            </w:r>
+                            <w:r>
+                              <w:rPr>
+                                <w:rFonts w:ascii="Arial" w:hAnsi="Arial" w:cs="Arial"/>
+                                <w:lang w:val="ms-MY"/>
+                              </w:rPr>
+                              <w:tab/>
+                              <w:t>: 03-87377899, 03-87371789</w:t>
+                            </w:r>
+                          </w:p>
+                          <w:p>
+                            <w:pPr>
+                              <w:spacing w:after="0"/>
+                              <w:rPr>
+                                <w:rFonts w:ascii="Arial" w:hAnsi="Arial" w:cs="Arial"/>
+                                <w:lang w:val="ms-MY"/>
+                              </w:rPr>
+                            </w:pPr>
+                            <w:r>
+                              <w:rPr>
+                                <w:rFonts w:ascii="Arial" w:hAnsi="Arial" w:cs="Arial"/>
+                                <w:lang w:val="ms-MY"/>
+                              </w:rPr>
+                              <w:t>FAKS</w:t>
+                            </w:r>
+                            <w:r>
+                              <w:rPr>
+                                <w:rFonts w:ascii="Arial" w:hAnsi="Arial" w:cs="Arial"/>
+                                <w:lang w:val="ms-MY"/>
+                              </w:rPr>
+                              <w:tab/>
+                            </w:r>
+                            <w:r>
+                              <w:rPr>
+                                <w:rFonts w:ascii="Arial" w:hAnsi="Arial" w:cs="Arial"/>
+                                <w:lang w:val="ms-MY"/>
+                              </w:rPr>
+                              <w:tab/>
+                              <w:t xml:space="preserve">: </w:t>
+                            </w:r>
+                            <w:r>
+                              <w:rPr>
+                                <w:rFonts w:ascii="Arial" w:hAnsi="Arial" w:cs="Arial"/>
+                                <w:lang w:val="ms-MY"/>
+                              </w:rPr>
+                              <w:t>03-87375991</w:t>
+                            </w:r>
+                            <w:r>
+                              <w:rPr>
+                                <w:rFonts w:ascii="Arial" w:hAnsi="Arial" w:cs="Arial"/>
+                                <w:lang w:val="ms-MY"/>
+                              </w:rPr>
+                              <w:t>, 03-87375975</w:t>
+                            </w:r>
+                          </w:p>
+                          <w:p>
+                            <w:pPr>
+                              <w:spacing w:after="0"/>
+                              <w:rPr>
+                                <w:rFonts w:ascii="Arial" w:hAnsi="Arial" w:cs="Arial"/>
+                                <w:lang w:val="ms-MY"/>
+                              </w:rPr>
+                            </w:pPr>
+                            <w:r>
+                              <w:rPr>
+                                <w:rFonts w:ascii="Arial" w:hAnsi="Arial" w:cs="Arial"/>
+                                <w:lang w:val="ms-MY"/>
+                              </w:rPr>
+                              <w:t>HOTLINE</w:t>
+                            </w:r>
+                            <w:r>
+                              <w:rPr>
+                                <w:rFonts w:ascii="Arial" w:hAnsi="Arial" w:cs="Arial"/>
+                                <w:lang w:val="ms-MY"/>
+                              </w:rPr>
+                              <w:tab/>
+                              <w:t>: 03-87368017, 03-87335743</w:t>
+                            </w:r>
+                          </w:p>
+                          <w:p>
+                            <w:pPr>
+                              <w:spacing w:after="0"/>
+                              <w:rPr>
+                                <w:rFonts w:ascii="Arial" w:hAnsi="Arial" w:cs="Arial"/>
+                                <w:lang w:val="ms-MY"/>
+                              </w:rPr>
+                            </w:pPr>
+                            <w:r>
+                              <w:rPr>
+                                <w:rFonts w:ascii="Arial" w:hAnsi="Arial" w:cs="Arial"/>
+                                <w:lang w:val="ms-MY"/>
+                              </w:rPr>
+                              <w:tab/>
+                            </w:r>
+                            <w:r>
+                              <w:rPr>
+                                <w:rFonts w:ascii="Arial" w:hAnsi="Arial" w:cs="Arial"/>
+                                <w:lang w:val="ms-MY"/>
+                              </w:rPr>
+                              <w:tab/>
+                              <w:t xml:space="preserve">  1-800-88-6755</w:t>
+                            </w:r>
+                          </w:p>
+                        </w:txbxContent>
+                      </wps:txbx>
+                      <wps:bodyPr rot="0" spcFirstLastPara="0" vertOverflow="overflow" horzOverflow="overflow" vert="horz" wrap="none" lIns="91440" tIns="45720" rIns="91440" bIns="45720" numCol="1" spcCol="0" rtlCol="0" fromWordArt="0" anchor="t" anchorCtr="0" forceAA="0" compatLnSpc="1">
+                        <a:prstTxWarp prst="textNoShape">
+                          <a:avLst/>
+                        </a:prstTxWarp>
+                        <a:noAutofit/>
+                      </wps:bodyPr>
+                    </wps:wsp>
+                  </a:graphicData>
+                </a:graphic>
+                <wp14:sizeRelV relativeFrom="margin">
+                  <wp14:pctHeight>0</wp14:pctHeight>
+                </wp14:sizeRelV>
+              </wp:anchor>
+            </w:drawing>
+          </mc:Choice>
+          <mc:Fallback>
+            <w:pict>
+              <v:shape w14:anchorId="77ECA4BB" id="Text Box 3" o:spid="_x0000_s1027" type="#_x0000_t202" style="position:absolute;margin-left:274.75pt;margin-top:5.7pt;width:1in;height:69.15pt;z-index:251666432;visibility:visible;mso-wrap-style:none;mso-height-percent:0;mso-wrap-distance-left:9pt;mso-wrap-distance-top:0;mso-wrap-distance-right:9pt;mso-wrap-distance-bottom:0;mso-position-horizontal:absolute;mso-position-horizontal-relative:text;mso-position-vertical:absolute;mso-position-vertical-relative:text;mso-height-percent:0;mso-height-relative:margin;v-text-anchor:top" o:gfxdata="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" fillcolor="white [3201]" stroked="f" strokeweight=".5pt">
+                <v:textbox>
+                  <w:txbxContent>
+                    <w:p>
+                      <w:pPr>
+                        <w:spacing w:after="0"/>
+                        <w:rPr>
+                          <w:rFonts w:ascii="Arial" w:hAnsi="Arial" w:cs="Arial"/>
+                          <w:lang w:val="ms-MY"/>
+                        </w:rPr>
+                      </w:pPr>
+                      <w:r>
+                        <w:rPr>
+                          <w:rFonts w:ascii="Arial" w:hAnsi="Arial" w:cs="Arial"/>
+                          <w:lang w:val="ms-MY"/>
+                        </w:rPr>
+                        <w:t>TELEFON</w:t>
+                      </w:r>
+                      <w:r>
+                        <w:rPr>
+                          <w:rFonts w:ascii="Arial" w:hAnsi="Arial" w:cs="Arial"/>
+                          <w:lang w:val="ms-MY"/>
+                        </w:rPr>
+                        <w:tab/>
+                        <w:t>: 03-87377899, 03-87371789</w:t>
+                      </w:r>
+                    </w:p>
+                    <w:p>
+                      <w:pPr>
+                        <w:spacing w:after="0"/>
+                        <w:rPr>
+                          <w:rFonts w:ascii="Arial" w:hAnsi="Arial" w:cs="Arial"/>
+                          <w:lang w:val="ms-MY"/>
+                        </w:rPr>
+                      </w:pPr>
+                      <w:r>
+                        <w:rPr>
+                          <w:rFonts w:ascii="Arial" w:hAnsi="Arial" w:cs="Arial"/>
+                          <w:lang w:val="ms-MY"/>
+                        </w:rPr>
+                        <w:t>FAKS</w:t>
+                      </w:r>
+                      <w:r>
+                        <w:rPr>
+                          <w:rFonts w:ascii="Arial" w:hAnsi="Arial" w:cs="Arial"/>
+                          <w:lang w:val="ms-MY"/>
+                        </w:rPr>
+                        <w:tab/>
+                      </w:r>
+                      <w:r>
+                        <w:rPr>
+                          <w:rFonts w:ascii="Arial" w:hAnsi="Arial" w:cs="Arial"/>
+                          <w:lang w:val="ms-MY"/>
+                        </w:rPr>
+                        <w:tab/>
+                        <w:t xml:space="preserve">: </w:t>
+                      </w:r>
+                      <w:r>
+                        <w:rPr>
+                          <w:rFonts w:ascii="Arial" w:hAnsi="Arial" w:cs="Arial"/>
+                          <w:lang w:val="ms-MY"/>
+                        </w:rPr>
+                        <w:t>03-87375991</w:t>
+                      </w:r>
+                      <w:r>
+                        <w:rPr>
+                          <w:rFonts w:ascii="Arial" w:hAnsi="Arial" w:cs="Arial"/>
+                          <w:lang w:val="ms-MY"/>
+                        </w:rPr>
+                        <w:t>, 03-87375975</w:t>
+                      </w:r>
+                    </w:p>
+                    <w:p>
+                      <w:pPr>
+                        <w:spacing w:after="0"/>
+                        <w:rPr>
+                          <w:rFonts w:ascii="Arial" w:hAnsi="Arial" w:cs="Arial"/>
+                          <w:lang w:val="ms-MY"/>
+                        </w:rPr>
+                      </w:pPr>
+                      <w:r>
+                        <w:rPr>
+                          <w:rFonts w:ascii="Arial" w:hAnsi="Arial" w:cs="Arial"/>
+                          <w:lang w:val="ms-MY"/>
+                        </w:rPr>
+                        <w:t>HOTLINE</w:t>
+                      </w:r>
+                      <w:r>
+                        <w:rPr>
+                          <w:rFonts w:ascii="Arial" w:hAnsi="Arial" w:cs="Arial"/>
+                          <w:lang w:val="ms-MY"/>
+                        </w:rPr>
+                        <w:tab/>
+                        <w:t>: 03-87368017, 03-87335743</w:t>
+                      </w:r>
+                    </w:p>
+                    <w:p>
+                      <w:pPr>
+                        <w:spacing w:after="0"/>
+                        <w:rPr>
+                          <w:rFonts w:ascii="Arial" w:hAnsi="Arial" w:cs="Arial"/>
+                          <w:lang w:val="ms-MY"/>
+                        </w:rPr>
+                      </w:pPr>
+                      <w:r>
+                        <w:rPr>
+                          <w:rFonts w:ascii="Arial" w:hAnsi="Arial" w:cs="Arial"/>
+                          <w:lang w:val="ms-MY"/>
+                        </w:rPr>
+                        <w:tab/>
+                      </w:r>
+                      <w:r>
+                        <w:rPr>
+                          <w:rFonts w:ascii="Arial" w:hAnsi="Arial" w:cs="Arial"/>
+                          <w:lang w:val="ms-MY"/>
+                        </w:rPr>
+                        <w:tab/>
+                        <w:t xml:space="preserve">  1-800-88-6755</w:t>
+                      </w:r>
+                    </w:p>
+                  </w:txbxContent>
+                </v:textbox>
+              </v:shape>
+            </w:pict>
+          </mc:Fallback>
+        </mc:AlternateContent>
+      </w:r>
+    </w:p>
+    <w:p>
+      <w:pPr>
+        <w:spacing w:line="240" w:lineRule="auto"/>
+        <w:rPr>
+          <w:rFonts w:ascii="Arial" w:hAnsi="Arial" w:cs="Arial"/>
+          <w:b/>
+        </w:rPr>
+      </w:pPr>
+    </w:p>
+    <w:p>
+      <w:pPr>
         <w:rPr>
           <w:rFonts w:ascii="Arial" w:hAnsi="Arial" w:cs="Arial"/>
           <w:b/>
@@ -153,24 +760,443 @@
           <w:szCs w:val="24"/>
           <w:lang w:val="ms-MY"/>
         </w:rPr>
-        <w:t>“</w:t>
-      </w:r>
-      <w:r>
-        <w:rPr>
-          <w:rFonts w:ascii="Arial" w:hAnsi="Arial" w:cs="Arial"/>
-          <w:b/>
+      </w:pPr>
+      <w:r>
+        <w:rPr>
+          <w:noProof/>
+          <w:lang w:val="en-MY" w:eastAsia="en-MY"/>
+        </w:rPr>
+        <w:drawing>
+          <wp:anchor distT="0" distB="0" distL="114300" distR="114300" simplePos="0" relativeHeight="251668480" behindDoc="1" locked="0" layoutInCell="1" allowOverlap="1" wp14:anchorId="471A80C7" wp14:editId="5ECB350C">
+            <wp:simplePos x="0" y="0"/>
+            <wp:positionH relativeFrom="column">
+              <wp:posOffset>971896</wp:posOffset>
+            </wp:positionH>
+            <wp:positionV relativeFrom="paragraph">
+              <wp:posOffset>293089</wp:posOffset>
+            </wp:positionV>
+            <wp:extent cx="4505325" cy="7215447"/>
+            <wp:effectExtent l="0" t="0" r="0" b="0"/>
+            <wp:wrapNone/>
+            <wp:docPr id="9" name="Picture 9"/>
+            <wp:cNvGraphicFramePr>
+              <a:graphicFrameLocks xmlns:a="http://schemas.openxmlformats.org/drawingml/2006/main" noChangeAspect="1"/>
+            </wp:cNvGraphicFramePr>
+            <a:graphic xmlns:a="http://schemas.openxmlformats.org/drawingml/2006/main">
+              <a:graphicData uri="http://schemas.openxmlformats.org/drawingml/2006/picture">
+                <pic:pic xmlns:pic="http://schemas.openxmlformats.org/drawingml/2006/picture">
+                  <pic:nvPicPr>
+                    <pic:cNvPr id="1" name="Logo MPKj white.PNG"/>
+                    <pic:cNvPicPr/>
+                  </pic:nvPicPr>
+                  <pic:blipFill>
+                    <a:blip r:embed="rId8" cstate="print">
+                      <a:lum bright="70000" contrast="-70000"/>
+                      <a:extLst>
+                        <a:ext uri="{28A0092B-C50C-407E-A947-70E740481C1C}">
+                          <a14:useLocalDpi xmlns:a14="http://schemas.microsoft.com/office/drawing/2010/main" val="0"/>
+                        </a:ext>
+                      </a:extLst>
+                    </a:blip>
+                    <a:stretch>
+                      <a:fillRect/>
+                    </a:stretch>
+                  </pic:blipFill>
+                  <pic:spPr>
+                    <a:xfrm>
+                      <a:off x="0" y="0"/>
+                      <a:ext cx="4505325" cy="7215447"/>
+                    </a:xfrm>
+                    <a:prstGeom prst="rect">
+                      <a:avLst/>
+                    </a:prstGeom>
+                  </pic:spPr>
+                </pic:pic>
+              </a:graphicData>
+            </a:graphic>
+            <wp14:sizeRelH relativeFrom="page">
+              <wp14:pctWidth>0</wp14:pctWidth>
+            </wp14:sizeRelH>
+            <wp14:sizeRelV relativeFrom="page">
+              <wp14:pctHeight>0</wp14:pctHeight>
+            </wp14:sizeRelV>
+          </wp:anchor>
+        </w:drawing>
+      </w:r>
+    </w:p>
+    <w:p>
+      <w:pPr>
+        <w:rPr>
+          <w:rFonts w:ascii="Arial" w:hAnsi="Arial" w:cs="Arial"/>
+          <w:b/>
+          <w:sz w:val="20"/>
+          <w:szCs w:val="20"/>
           <w:lang w:val="ms-MY"/>
         </w:rPr>
-        <w:t>BERETIKA KEHIDUPAN BERKUALITI”</w:t>
-      </w:r>
-      <w:r>
-        <w:rPr>
-          <w:rFonts w:ascii="Arial" w:hAnsi="Arial" w:cs="Arial"/>
-          <w:b/>
+      </w:pPr>
+      <w:r>
+        <w:rPr>
+          <w:rFonts w:ascii="Times New Roman" w:hAnsi="Times New Roman" w:cs="Times New Roman"/>
+          <w:noProof/>
+          <w:lang w:val="en-MY" w:eastAsia="en-MY"/>
+        </w:rPr>
+        <mc:AlternateContent>
+          <mc:Choice Requires="wps">
+            <w:drawing>
+              <wp:anchor distT="0" distB="0" distL="114300" distR="114300" simplePos="0" relativeHeight="251667456" behindDoc="0" locked="0" layoutInCell="1" allowOverlap="1" wp14:anchorId="34BEF6A2" wp14:editId="1D08868F">
+                <wp:simplePos x="0" y="0"/>
+                <wp:positionH relativeFrom="column">
+                  <wp:posOffset>-424180</wp:posOffset>
+                </wp:positionH>
+                <wp:positionV relativeFrom="paragraph">
+                  <wp:posOffset>241745</wp:posOffset>
+                </wp:positionV>
+                <wp:extent cx="6759575" cy="0"/>
+                <wp:effectExtent l="0" t="0" r="22225" b="19050"/>
+                <wp:wrapNone/>
+                <wp:docPr id="8" name="Straight Connector 8"/>
+                <wp:cNvGraphicFramePr/>
+                <a:graphic xmlns:a="http://schemas.openxmlformats.org/drawingml/2006/main">
+                  <a:graphicData uri="http://schemas.microsoft.com/office/word/2010/wordprocessingShape">
+                    <wps:wsp>
+                      <wps:cNvCnPr/>
+                      <wps:spPr>
+                        <a:xfrm>
+                          <a:off x="0" y="0"/>
+                          <a:ext cx="6759575" cy="0"/>
+                        </a:xfrm>
+                        <a:prstGeom prst="line">
+                          <a:avLst/>
+                        </a:prstGeom>
+                        <a:ln w="19050"/>
+                      </wps:spPr>
+                      <wps:style>
+                        <a:lnRef idx="1">
+                          <a:schemeClr val="dk1"/>
+                        </a:lnRef>
+                        <a:fillRef idx="0">
+                          <a:schemeClr val="dk1"/>
+                        </a:fillRef>
+                        <a:effectRef idx="0">
+                          <a:schemeClr val="dk1"/>
+                        </a:effectRef>
+                        <a:fontRef idx="minor">
+                          <a:schemeClr val="tx1"/>
+                        </a:fontRef>
+                      </wps:style>
+                      <wps:bodyPr/>
+                    </wps:wsp>
+                  </a:graphicData>
+                </a:graphic>
+                <wp14:sizeRelH relativeFrom="margin">
+                  <wp14:pctWidth>0</wp14:pctWidth>
+                </wp14:sizeRelH>
+                <wp14:sizeRelV relativeFrom="margin">
+                  <wp14:pctHeight>0</wp14:pctHeight>
+                </wp14:sizeRelV>
+              </wp:anchor>
+            </w:drawing>
+          </mc:Choice>
+          <mc:Fallback>
+            <w:pict>
+              <v:line w14:anchorId="27E398EE" id="Straight Connector 8" o:spid="_x0000_s1026" style="position:absolute;z-index:251667456;visibility:visible;mso-wrap-style:square;mso-width-percent:0;mso-height-percent:0;mso-wrap-distance-left:9pt;mso-wrap-distance-top:0;mso-wrap-distance-right:9pt;mso-wrap-distance-bottom:0;mso-position-horizontal:absolute;mso-position-horizontal-relative:text;mso-position-vertical:absolute;mso-position-vertical-relative:text;mso-width-percent:0;mso-height-percent:0;mso-width-relative:margin;mso-height-relative:margin" from="-33.4pt,19.05pt" to="498.85pt,19.05pt" o:gfxdata="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" strokecolor="black [3040]" strokeweight="1.5pt"/>
+            </w:pict>
+          </mc:Fallback>
+        </mc:AlternateContent>
+      </w:r>
+    </w:p>
+    <w:p>
+      <w:pPr>
+        <w:spacing w:line="240" w:lineRule="auto"/>
+        <w:rPr>
+          <w:rFonts w:ascii="Arial" w:hAnsi="Arial" w:cs="Arial"/>
+          <w:b/>
+          <w:sz w:val="4"/>
+          <w:szCs w:val="20"/>
           <w:lang w:val="ms-MY"/>
         </w:rPr>
+      </w:pPr>
+    </w:p>
+    <w:p>
+      <w:pPr>
+        <w:rPr>
+          <w:rFonts w:ascii="Arial" w:hAnsi="Arial" w:cs="Arial"/>
+          <w:b/>
+          <w:sz w:val="20"/>
+          <w:szCs w:val="20"/>
+          <w:lang w:val="ms-MY"/>
+        </w:rPr>
+      </w:pPr>
+      <w:r>
+        <w:rPr>
+          <w:rFonts w:ascii="Arial" w:hAnsi="Arial" w:cs="Arial"/>
+          <w:b/>
+          <w:sz w:val="20"/>
+          <w:szCs w:val="20"/>
+          <w:lang w:val="ms-MY"/>
+        </w:rPr>
+        <w:t>“BERETIKA KEHIDUPAN BERKUALITI”</w:t>
+      </w:r>
+    </w:p>
+    <w:tbl>
+      <w:tblPr>
+        <w:tblStyle w:val="TableGrid"/>
+        <w:tblpPr w:leftFromText="180" w:rightFromText="180" w:vertAnchor="text" w:horzAnchor="margin" w:tblpXSpec="right" w:tblpY="97"/>
+        <w:tblW w:w="0" w:type="auto"/>
+        <w:tblBorders>
+          <w:top w:val="none" w:sz="0" w:space="0" w:color="auto"/>
+          <w:left w:val="none" w:sz="0" w:space="0" w:color="auto"/>
+          <w:bottom w:val="none" w:sz="0" w:space="0" w:color="auto"/>
+          <w:right w:val="none" w:sz="0" w:space="0" w:color="auto"/>
+          <w:insideH w:val="none" w:sz="0" w:space="0" w:color="auto"/>
+          <w:insideV w:val="none" w:sz="0" w:space="0" w:color="auto"/>
+        </w:tblBorders>
+        <w:tblLook w:val="04A0" w:firstRow="1" w:lastRow="0" w:firstColumn="1" w:lastColumn="0" w:noHBand="0" w:noVBand="1"/>
+      </w:tblPr>
+      <w:tblGrid>
+        <w:gridCol w:w="3114"/>
+      </w:tblGrid>
+      <w:tr>
+        <w:trPr>
+          <w:trHeight w:val="380"/>
+        </w:trPr>
+        <w:tc>
+          <w:tcPr>
+            <w:tcW w:w="3114" w:type="dxa"/>
+          </w:tcPr>
+          <w:p>
+            <w:pPr>
+              <w:rPr>
+                <w:rFonts w:ascii="Arial" w:hAnsi="Arial" w:cs="Arial"/>
+                <w:b/>
+                <w:sz w:val="18"/>
+                <w:szCs w:val="18"/>
+              </w:rPr>
+            </w:pPr>
+            <w:r>
+              <w:rPr>
+                <w:rFonts w:ascii="Arial" w:hAnsi="Arial" w:cs="Arial"/>
+                <w:b/>
+                <w:i/>
+                <w:sz w:val="18"/>
+                <w:szCs w:val="18"/>
+              </w:rPr>
+              <w:t xml:space="preserve">Ruj. Kami </w:t>
+            </w:r>
+            <w:r>
+              <w:rPr>
+                <w:rFonts w:ascii="Arial" w:hAnsi="Arial" w:cs="Arial"/>
+                <w:b/>
+                <w:sz w:val="18"/>
+                <w:szCs w:val="18"/>
+              </w:rPr>
+              <w:t xml:space="preserve">: </w:t>
+            </w:r>
+            <w:r>
+              <w:rPr>
+                <w:rFonts w:ascii="Arial" w:hAnsi="Arial" w:cs="Arial"/>
+                <w:b/>
+                <w:sz w:val="18"/>
+                <w:szCs w:val="18"/>
+              </w:rPr>
+              <w:t>MPKj.353/UDG 20/04</w:t>
+            </w:r>
+          </w:p>
+        </w:tc>
+      </w:tr>
+      <w:tr>
+        <w:trPr>
+          <w:trHeight w:val="181"/>
+        </w:trPr>
+        <w:tc>
+          <w:tcPr>
+            <w:tcW w:w="3114" w:type="dxa"/>
+            <w:vAlign w:val="center"/>
+          </w:tcPr>
+          <w:p>
+            <w:pPr>
+              <w:rPr>
+                <w:rFonts w:ascii="Arial" w:hAnsi="Arial" w:cs="Arial"/>
+                <w:b/>
+                <w:sz w:val="18"/>
+                <w:szCs w:val="18"/>
+              </w:rPr>
+            </w:pPr>
+            <w:r>
+              <w:rPr>
+                <w:rFonts w:ascii="Arial" w:hAnsi="Arial" w:cs="Arial"/>
+                <w:b/>
+                <w:i/>
+                <w:sz w:val="18"/>
+                <w:szCs w:val="18"/>
+              </w:rPr>
+              <w:t>Tarikh</w:t>
+            </w:r>
+            <w:r>
+              <w:rPr>
+                <w:rFonts w:ascii="Arial" w:hAnsi="Arial" w:cs="Arial"/>
+                <w:b/>
+                <w:i/>
+                <w:sz w:val="18"/>
+                <w:szCs w:val="18"/>
+              </w:rPr>
+              <w:t xml:space="preserve">      </w:t>
+            </w:r>
+            <w:r>
+              <w:rPr>
+                <w:rFonts w:ascii="Arial" w:hAnsi="Arial" w:cs="Arial"/>
+                <w:b/>
+                <w:i/>
+                <w:sz w:val="18"/>
+                <w:szCs w:val="18"/>
+              </w:rPr>
+              <w:t xml:space="preserve"> </w:t>
+            </w:r>
+            <w:r>
+              <w:rPr>
+                <w:rFonts w:ascii="Arial" w:hAnsi="Arial" w:cs="Arial"/>
+                <w:b/>
+                <w:sz w:val="18"/>
+                <w:szCs w:val="18"/>
+              </w:rPr>
+              <w:t>:</w:t>
+            </w:r>
+            <w:r>
+              <w:rPr>
+                <w:rFonts w:ascii="Arial" w:hAnsi="Arial" w:cs="Arial"/>
+                <w:b/>
+                <w:sz w:val="18"/>
+                <w:szCs w:val="18"/>
+              </w:rPr>
+              <w:t>${current_date}</w:t>
+            </w:r>
+          </w:p>
+        </w:tc>
+      </w:tr>
+    </w:tbl>
+    <w:p>
+      <w:pPr>
+        <w:spacing w:after="0"/>
+        <w:rPr>
+          <w:rFonts w:ascii="Arial" w:hAnsi="Arial" w:cs="Arial"/>
+          <w:b/>
+          <w:sz w:val="20"/>
+          <w:szCs w:val="20"/>
+          <w:lang w:val="ms-MY"/>
+        </w:rPr>
+      </w:pPr>
+      <w:r>
+        <w:rPr>
+          <w:rFonts w:ascii="Arial" w:hAnsi="Arial" w:cs="Arial"/>
+          <w:b/>
+          <w:sz w:val="20"/>
+          <w:szCs w:val="20"/>
+          <w:lang w:val="ms-MY"/>
+        </w:rPr>
         <w:tab/>
       </w:r>
+      <w:r>
+        <w:rPr>
+          <w:rFonts w:ascii="Arial" w:hAnsi="Arial" w:cs="Arial"/>
+          <w:b/>
+          <w:sz w:val="20"/>
+          <w:szCs w:val="20"/>
+          <w:lang w:val="ms-MY"/>
+        </w:rPr>
+        <w:tab/>
+      </w:r>
+      <w:r>
+        <w:rPr>
+          <w:rFonts w:ascii="Arial" w:hAnsi="Arial" w:cs="Arial"/>
+          <w:b/>
+          <w:sz w:val="20"/>
+          <w:szCs w:val="20"/>
+          <w:lang w:val="ms-MY"/>
+        </w:rPr>
+        <w:tab/>
+      </w:r>
+      <w:r>
+        <w:rPr>
+          <w:rFonts w:ascii="Arial" w:hAnsi="Arial" w:cs="Arial"/>
+          <w:b/>
+          <w:sz w:val="20"/>
+          <w:szCs w:val="20"/>
+          <w:lang w:val="ms-MY"/>
+        </w:rPr>
+        <w:tab/>
+      </w:r>
+      <w:r>
+        <w:rPr>
+          <w:rFonts w:ascii="Arial" w:hAnsi="Arial" w:cs="Arial"/>
+          <w:b/>
+          <w:sz w:val="20"/>
+          <w:szCs w:val="20"/>
+          <w:lang w:val="ms-MY"/>
+        </w:rPr>
+        <w:tab/>
+      </w:r>
+      <w:r>
+        <w:rPr>
+          <w:rFonts w:ascii="Arial" w:hAnsi="Arial" w:cs="Arial"/>
+          <w:b/>
+          <w:sz w:val="20"/>
+          <w:szCs w:val="20"/>
+          <w:lang w:val="ms-MY"/>
+        </w:rPr>
+        <w:tab/>
+      </w:r>
+      <w:r>
+        <w:rPr>
+          <w:rFonts w:ascii="Arial" w:hAnsi="Arial" w:cs="Arial"/>
+          <w:b/>
+          <w:sz w:val="20"/>
+          <w:szCs w:val="20"/>
+          <w:lang w:val="ms-MY"/>
+        </w:rPr>
+        <w:tab/>
+      </w:r>
+      <w:r>
+        <w:rPr>
+          <w:rFonts w:ascii="Arial" w:hAnsi="Arial" w:cs="Arial"/>
+          <w:b/>
+          <w:sz w:val="20"/>
+          <w:szCs w:val="20"/>
+          <w:lang w:val="ms-MY"/>
+        </w:rPr>
+        <w:tab/>
+      </w:r>
+      <w:r>
+        <w:rPr>
+          <w:rFonts w:ascii="Arial" w:hAnsi="Arial" w:cs="Arial"/>
+          <w:b/>
+          <w:sz w:val="20"/>
+          <w:szCs w:val="20"/>
+          <w:lang w:val="ms-MY"/>
+        </w:rPr>
+        <w:tab/>
+      </w:r>
+      <w:r>
+        <w:rPr>
+          <w:rFonts w:ascii="Arial" w:hAnsi="Arial" w:cs="Arial"/>
+          <w:b/>
+          <w:sz w:val="20"/>
+          <w:szCs w:val="20"/>
+          <w:lang w:val="ms-MY"/>
+        </w:rPr>
+        <w:tab/>
+      </w:r>
+    </w:p>
+    <w:p>
+      <w:pPr>
+        <w:spacing w:after="0"/>
+        <w:rPr>
+          <w:rFonts w:ascii="Arial" w:hAnsi="Arial" w:cs="Arial"/>
+          <w:b/>
+          <w:sz w:val="20"/>
+          <w:szCs w:val="20"/>
+          <w:lang w:val="ms-MY"/>
+        </w:rPr>
+      </w:pPr>
     </w:p>
     <w:tbl>
       <w:tblPr>
@@ -188,7 +1214,6 @@
       </w:tblPr>
       <w:tblGrid>
         <w:gridCol w:w="4675"/>
-        <w:gridCol w:w="4675"/>
       </w:tblGrid>
       <w:tr>
         <w:tc>
@@ -200,40 +1225,18 @@
               <w:rPr>
                 <w:rFonts w:ascii="Arial" w:hAnsi="Arial" w:cs="Arial"/>
                 <w:b/>
+                <w:sz w:val="20"/>
+                <w:szCs w:val="20"/>
               </w:rPr>
             </w:pPr>
             <w:r>
               <w:rPr>
                 <w:rFonts w:ascii="Arial" w:hAnsi="Arial" w:cs="Arial"/>
                 <w:b/>
+                <w:sz w:val="20"/>
+                <w:szCs w:val="20"/>
               </w:rPr>
               <w:t>${name}</w:t>
-            </w:r>
-          </w:p>
-        </w:tc>
-        <w:tc>
-          <w:tcPr>
-            <w:tcW w:w="4675" w:type="dxa"/>
-          </w:tcPr>
-          <w:p>
-            <w:pPr>
-              <w:jc w:val="right"/>
-              <w:rPr>
-                <w:rFonts w:ascii="Arial" w:hAnsi="Arial" w:cs="Arial"/>
-                <w:b/>
-              </w:rPr>
-            </w:pPr>
-            <w:r>
-              <w:rPr>
-                <w:rFonts w:ascii="Arial" w:hAnsi="Arial" w:cs="Arial"/>
-              </w:rPr>
-              <w:t>(</w:t>
-            </w:r>
-            <w:r>
-              <w:rPr>
-                <w:rFonts w:ascii="Arial" w:hAnsi="Arial" w:cs="Arial"/>
-              </w:rPr>
-              <w:t>No. rujukan fail jabatan)</w:t>
             </w:r>
           </w:p>
         </w:tc>
@@ -248,42 +1251,26 @@
               <w:rPr>
                 <w:rFonts w:ascii="Arial" w:hAnsi="Arial" w:cs="Arial"/>
                 <w:b/>
+                <w:sz w:val="20"/>
+                <w:szCs w:val="20"/>
               </w:rPr>
             </w:pPr>
             <w:r>
               <w:rPr>
                 <w:rFonts w:ascii="Arial" w:hAnsi="Arial" w:cs="Arial"/>
                 <w:b/>
+                <w:sz w:val="20"/>
+                <w:szCs w:val="20"/>
               </w:rPr>
               <w:t>${address}</w:t>
             </w:r>
           </w:p>
         </w:tc>
-        <w:tc>
-          <w:tcPr>
-            <w:tcW w:w="4675" w:type="dxa"/>
-            <w:vAlign w:val="center"/>
-          </w:tcPr>
-          <w:p>
-            <w:pPr>
-              <w:jc w:val="right"/>
-              <w:rPr>
-                <w:rFonts w:ascii="Arial" w:hAnsi="Arial" w:cs="Arial"/>
-                <w:b/>
-              </w:rPr>
-            </w:pPr>
-            <w:r>
-              <w:rPr>
-                <w:rFonts w:ascii="Arial" w:hAnsi="Arial" w:cs="Arial"/>
-              </w:rPr>
-              <w:t>${current_date}</w:t>
-            </w:r>
-          </w:p>
-        </w:tc>
       </w:tr>
     </w:tbl>
     <w:p>
       <w:pPr>
+        <w:spacing w:after="0"/>
         <w:rPr>
           <w:rFonts w:ascii="Arial" w:hAnsi="Arial" w:cs="Arial"/>
           <w:b/>
@@ -304,25 +1291,17 @@
         <w:spacing w:after="0" w:line="240" w:lineRule="auto"/>
         <w:rPr>
           <w:rFonts w:ascii="Arial" w:hAnsi="Arial" w:cs="Arial"/>
-        </w:rPr>
-      </w:pPr>
-      <w:r>
-        <w:rPr>
-          <w:rFonts w:ascii="Arial" w:hAnsi="Arial" w:cs="Arial"/>
-        </w:rPr>
-        <w:t>Tuan</w:t>
-      </w:r>
-      <w:r>
-        <w:rPr>
-          <w:rFonts w:ascii="Arial" w:hAnsi="Arial" w:cs="Arial"/>
-        </w:rPr>
-        <w:t>/ Puan</w:t>
-      </w:r>
-      <w:r>
-        <w:rPr>
-          <w:rFonts w:ascii="Arial" w:hAnsi="Arial" w:cs="Arial"/>
-        </w:rPr>
-        <w:t>,</w:t>
+          <w:sz w:val="20"/>
+          <w:szCs w:val="20"/>
+        </w:rPr>
+      </w:pPr>
+      <w:r>
+        <w:rPr>
+          <w:rFonts w:ascii="Arial" w:hAnsi="Arial" w:cs="Arial"/>
+          <w:sz w:val="20"/>
+          <w:szCs w:val="20"/>
+        </w:rPr>
+        <w:t>Tuan/ Puan,</w:t>
       </w:r>
     </w:p>
     <w:p>
@@ -330,6 +1309,8 @@
         <w:spacing w:after="0" w:line="240" w:lineRule="auto"/>
         <w:rPr>
           <w:rFonts w:ascii="Arial" w:hAnsi="Arial" w:cs="Arial"/>
+          <w:sz w:val="20"/>
+          <w:szCs w:val="20"/>
         </w:rPr>
       </w:pPr>
     </w:p>
@@ -340,77 +1321,18 @@
         <w:rPr>
           <w:rFonts w:ascii="Arial" w:hAnsi="Arial" w:cs="Arial"/>
           <w:b/>
-        </w:rPr>
-      </w:pPr>
-      <w:r>
-        <w:rPr>
-          <w:rFonts w:ascii="Arial" w:hAnsi="Arial" w:cs="Arial"/>
-          <w:b/>
-        </w:rPr>
-        <w:t>NOTIS TINDA</w:t>
-      </w:r>
-      <w:r>
-        <w:rPr>
-          <w:rFonts w:ascii="Arial" w:hAnsi="Arial" w:cs="Arial"/>
-          <w:b/>
-        </w:rPr>
-        <w:t xml:space="preserve">KAN MAHKAMAH </w:t>
-      </w:r>
-      <w:r>
-        <w:rPr>
-          <w:rFonts w:ascii="Arial" w:hAnsi="Arial" w:cs="Arial"/>
-          <w:b/>
-        </w:rPr>
-        <w:t xml:space="preserve">TUNTUTAN </w:t>
-      </w:r>
-      <w:r>
-        <w:rPr>
-          <w:rFonts w:ascii="Arial" w:hAnsi="Arial" w:cs="Arial"/>
-          <w:b/>
-        </w:rPr>
-        <w:t>TUNGGAKA</w:t>
-      </w:r>
-      <w:r>
-        <w:rPr>
-          <w:rFonts w:ascii="Arial" w:hAnsi="Arial" w:cs="Arial"/>
-          <w:b/>
-        </w:rPr>
-        <w:t>N SEWA</w:t>
-      </w:r>
-      <w:r>
-        <w:rPr>
-          <w:rFonts w:ascii="Arial" w:hAnsi="Arial" w:cs="Arial"/>
-          <w:b/>
-        </w:rPr>
-        <w:t xml:space="preserve"> /</w:t>
-      </w:r>
-      <w:r>
-        <w:rPr>
-          <w:rFonts w:ascii="Arial" w:hAnsi="Arial" w:cs="Arial"/>
-          <w:b/>
-        </w:rPr>
-        <w:t xml:space="preserve"> CAJ PENGURUSAN SAMPAH</w:t>
-      </w:r>
-      <w:r>
-        <w:rPr>
-          <w:rFonts w:ascii="Arial" w:hAnsi="Arial" w:cs="Arial"/>
-          <w:b/>
-        </w:rPr>
-        <w:t xml:space="preserve"> DAN SERAHAN MILIKAN</w:t>
-      </w:r>
-      <w:r>
-        <w:rPr>
-          <w:rFonts w:ascii="Arial" w:hAnsi="Arial" w:cs="Arial"/>
-          <w:b/>
-        </w:rPr>
-        <w:t xml:space="preserve"> </w:t>
-      </w:r>
-      <w:r>
-        <w:rPr>
-          <w:rFonts w:ascii="Arial" w:hAnsi="Arial" w:cs="Arial"/>
-          <w:b/>
-        </w:rPr>
-        <w:t>KOSONG</w:t>
+          <w:sz w:val="20"/>
+          <w:szCs w:val="20"/>
+        </w:rPr>
+      </w:pPr>
+      <w:r>
+        <w:rPr>
+          <w:rFonts w:ascii="Arial" w:hAnsi="Arial" w:cs="Arial"/>
+          <w:b/>
+          <w:sz w:val="20"/>
+          <w:szCs w:val="20"/>
+        </w:rPr>
+        <w:t>NOTIS TINDAKAN MAHKAMAH TUNTUTAN TUNGGAKAN SEWA / CAJ PENGURUSAN SAMPAH DAN SERAHAN MILIKAN KOSONG</w:t>
       </w:r>
     </w:p>
     <w:p>
@@ -420,63 +1342,18 @@
         <w:rPr>
           <w:rFonts w:ascii="Arial" w:hAnsi="Arial" w:cs="Arial"/>
           <w:b/>
-        </w:rPr>
-      </w:pPr>
-      <w:r>
-        <w:rPr>
-          <w:rFonts w:ascii="Arial" w:hAnsi="Arial" w:cs="Arial"/>
-          <w:b/>
-        </w:rPr>
-        <w:t>HARTANAH</w:t>
-      </w:r>
-      <w:r>
-        <w:rPr>
-          <w:rFonts w:ascii="Arial" w:hAnsi="Arial" w:cs="Arial"/>
-          <w:b/>
-        </w:rPr>
-        <w:t xml:space="preserve"> </w:t>
-      </w:r>
-      <w:r>
-        <w:rPr>
-          <w:rFonts w:ascii="Arial" w:hAnsi="Arial" w:cs="Arial"/>
-          <w:b/>
-        </w:rPr>
-        <w:t>:</w:t>
-      </w:r>
-      <w:r>
-        <w:rPr>
-          <w:rFonts w:ascii="Arial" w:hAnsi="Arial" w:cs="Arial"/>
-          <w:b/>
-        </w:rPr>
-        <w:t xml:space="preserve"> </w:t>
-      </w:r>
-      <w:r>
-        <w:rPr>
-          <w:rFonts w:ascii="Arial" w:hAnsi="Arial" w:cs="Arial"/>
-          <w:b/>
-        </w:rPr>
-        <w:t xml:space="preserve">GERAI NO. </w:t>
-      </w:r>
-      <w:r>
-        <w:rPr>
-          <w:rFonts w:ascii="Arial" w:hAnsi="Arial" w:cs="Arial"/>
-          <w:b/>
-        </w:rPr>
-        <w:t>${asset_name}</w:t>
-      </w:r>
-      <w:r>
-        <w:rPr>
-          <w:rFonts w:ascii="Arial" w:hAnsi="Arial" w:cs="Arial"/>
-          <w:b/>
-        </w:rPr>
-        <w:t xml:space="preserve"> </w:t>
-      </w:r>
-      <w:r>
-        <w:rPr>
-          <w:rFonts w:ascii="Arial" w:hAnsi="Arial" w:cs="Arial"/>
-          <w:b/>
-        </w:rPr>
-        <w:t>${category_name_caps}</w:t>
+          <w:sz w:val="20"/>
+          <w:szCs w:val="20"/>
+        </w:rPr>
+      </w:pPr>
+      <w:r>
+        <w:rPr>
+          <w:rFonts w:ascii="Arial" w:hAnsi="Arial" w:cs="Arial"/>
+          <w:b/>
+          <w:sz w:val="20"/>
+          <w:szCs w:val="20"/>
+        </w:rPr>
+        <w:t>HARTANAH : GERAI NO. ${asset_name} ${category_name_caps}</w:t>
       </w:r>
     </w:p>
     <w:p>
@@ -486,26 +1363,25 @@
         <w:rPr>
           <w:rFonts w:ascii="Arial" w:hAnsi="Arial" w:cs="Arial"/>
           <w:b/>
-        </w:rPr>
-      </w:pPr>
-      <w:r>
-        <w:rPr>
-          <w:rFonts w:ascii="Arial" w:hAnsi="Arial" w:cs="Arial"/>
-          <w:b/>
-        </w:rPr>
-        <w:t xml:space="preserve">NO. AKAUN : </w:t>
-      </w:r>
-      <w:r>
-        <w:rPr>
-          <w:rFonts w:ascii="Arial" w:hAnsi="Arial" w:cs="Arial"/>
-          <w:b/>
-        </w:rPr>
-        <w:t>${account_number}</w:t>
-      </w:r>
-      <w:r>
-        <w:rPr>
-          <w:rFonts w:ascii="Arial" w:hAnsi="Arial" w:cs="Arial"/>
-          <w:b/>
+          <w:sz w:val="20"/>
+          <w:szCs w:val="20"/>
+        </w:rPr>
+      </w:pPr>
+      <w:r>
+        <w:rPr>
+          <w:rFonts w:ascii="Arial" w:hAnsi="Arial" w:cs="Arial"/>
+          <w:b/>
+          <w:sz w:val="20"/>
+          <w:szCs w:val="20"/>
+        </w:rPr>
+        <w:t>NO. AKAUN : ${account_number}</w:t>
+      </w:r>
+      <w:r>
+        <w:rPr>
+          <w:rFonts w:ascii="Arial" w:hAnsi="Arial" w:cs="Arial"/>
+          <w:b/>
+          <w:sz w:val="20"/>
+          <w:szCs w:val="20"/>
         </w:rPr>
         <w:tab/>
       </w:r>
@@ -513,16 +1389,11 @@
         <w:rPr>
           <w:rFonts w:ascii="Arial" w:hAnsi="Arial" w:cs="Arial"/>
           <w:b/>
+          <w:sz w:val="20"/>
+          <w:szCs w:val="20"/>
         </w:rPr>
         <w:tab/>
-        <w:t>AMAUN TERTUNGGAK : RM</w:t>
-      </w:r>
-      <w:r>
-        <w:rPr>
-          <w:rFonts w:ascii="Arial" w:hAnsi="Arial" w:cs="Arial"/>
-          <w:b/>
-        </w:rPr>
-        <w:t xml:space="preserve"> ${total_overdue}</w:t>
+        <w:t>AMAUN TERTUNGGAK : RM ${total_overdue}</w:t>
       </w:r>
     </w:p>
     <w:p>
@@ -543,7 +1414,7 @@
         <mc:AlternateContent>
           <mc:Choice Requires="wps">
             <w:drawing>
-              <wp:anchor distT="0" distB="0" distL="114300" distR="114300" simplePos="0" relativeHeight="251662336" behindDoc="0" locked="0" layoutInCell="1" allowOverlap="1" wp14:anchorId="52D894A6" wp14:editId="59CB8017">
+              <wp:anchor distT="0" distB="0" distL="114300" distR="114300" simplePos="0" relativeHeight="251659264" behindDoc="0" locked="0" layoutInCell="1" allowOverlap="1" wp14:anchorId="6B1EF064" wp14:editId="1CF9215E">
                 <wp:simplePos x="0" y="0"/>
                 <wp:positionH relativeFrom="column">
                   <wp:posOffset>-139065</wp:posOffset>
@@ -602,13 +1473,13 @@
               </wp:anchor>
             </w:drawing>
           </mc:Choice>
-          <mc:Fallback xmlns:w16se="http://schemas.microsoft.com/office/word/2015/wordml/symex" xmlns:cx1="http://schemas.microsoft.com/office/drawing/2015/9/8/chartex" xmlns:cx="http://schemas.microsoft.com/office/drawing/2014/chartex">
+          <mc:Fallback>
             <w:pict>
-              <v:shapetype w14:anchorId="669D835B" id="_x0000_t32" coordsize="21600,21600" o:spt="32" o:oned="t" path="m,l21600,21600e" filled="f">
+              <v:shapetype w14:anchorId="47B8F758" id="_x0000_t32" coordsize="21600,21600" o:spt="32" o:oned="t" path="m,l21600,21600e" filled="f">
                 <v:path arrowok="t" fillok="f" o:connecttype="none"/>
                 <o:lock v:ext="edit" shapetype="t"/>
               </v:shapetype>
-              <v:shape id="AutoShape 5" o:spid="_x0000_s1026" type="#_x0000_t32" style="position:absolute;margin-left:-10.95pt;margin-top:.9pt;width:471.75pt;height:0;z-index:251662336;visibility:visible;mso-wrap-style:square;mso-width-percent:0;mso-height-percent:0;mso-wrap-distance-left:9pt;mso-wrap-distance-top:0;mso-wrap-distance-right:9pt;mso-wrap-distance-bottom:0;mso-position-horizontal:absolute;mso-position-horizontal-relative:text;mso-position-vertical:absolute;mso-position-vertical-relative:text;mso-width-percent:0;mso-height-percent:0;mso-width-relative:page;mso-height-relative:page" o:gfxdata="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" strokeweight="1.5pt"/>
+              <v:shape id="AutoShape 5" o:spid="_x0000_s1026" type="#_x0000_t32" style="position:absolute;margin-left:-10.95pt;margin-top:.9pt;width:471.75pt;height:0;z-index:251659264;visibility:visible;mso-wrap-style:square;mso-width-percent:0;mso-height-percent:0;mso-wrap-distance-left:9pt;mso-wrap-distance-top:0;mso-wrap-distance-right:9pt;mso-wrap-distance-bottom:0;mso-position-horizontal:absolute;mso-position-horizontal-relative:text;mso-position-vertical:absolute;mso-position-vertical-relative:text;mso-width-percent:0;mso-height-percent:0;mso-width-relative:page;mso-height-relative:page" o:gfxdata="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" strokeweight="1.5pt"/>
             </w:pict>
           </mc:Fallback>
         </mc:AlternateContent>
@@ -620,31 +1491,17 @@
         <w:jc w:val="both"/>
         <w:rPr>
           <w:rFonts w:ascii="Arial" w:hAnsi="Arial" w:cs="Arial"/>
-        </w:rPr>
-      </w:pPr>
-      <w:r>
-        <w:rPr>
-          <w:rFonts w:ascii="Arial" w:hAnsi="Arial" w:cs="Arial"/>
-        </w:rPr>
-        <w:t>P</w:t>
-      </w:r>
-      <w:r>
-        <w:rPr>
-          <w:rFonts w:ascii="Arial" w:hAnsi="Arial" w:cs="Arial"/>
-        </w:rPr>
-        <w:t>erkara tersebut di atas</w:t>
-      </w:r>
-      <w:r>
-        <w:rPr>
-          <w:rFonts w:ascii="Arial" w:hAnsi="Arial" w:cs="Arial"/>
-        </w:rPr>
-        <w:t xml:space="preserve"> adalah dirujuk</w:t>
-      </w:r>
-      <w:r>
-        <w:rPr>
-          <w:rFonts w:ascii="Arial" w:hAnsi="Arial" w:cs="Arial"/>
-        </w:rPr>
-        <w:t>.</w:t>
+          <w:sz w:val="20"/>
+          <w:szCs w:val="20"/>
+        </w:rPr>
+      </w:pPr>
+      <w:r>
+        <w:rPr>
+          <w:rFonts w:ascii="Arial" w:hAnsi="Arial" w:cs="Arial"/>
+          <w:sz w:val="20"/>
+          <w:szCs w:val="20"/>
+        </w:rPr>
+        <w:t>Perkara tersebut di atas adalah dirujuk.</w:t>
       </w:r>
     </w:p>
     <w:p>
@@ -654,6 +1511,8 @@
         <w:rPr>
           <w:rFonts w:ascii="Arial" w:hAnsi="Arial" w:cs="Arial"/>
           <w:b/>
+          <w:sz w:val="20"/>
+          <w:szCs w:val="20"/>
         </w:rPr>
       </w:pPr>
     </w:p>
@@ -663,53 +1522,32 @@
         <w:jc w:val="both"/>
         <w:rPr>
           <w:rFonts w:ascii="Arial" w:hAnsi="Arial" w:cs="Arial"/>
-        </w:rPr>
-      </w:pPr>
-      <w:r>
-        <w:rPr>
-          <w:rFonts w:ascii="Arial" w:hAnsi="Arial" w:cs="Arial"/>
+          <w:sz w:val="20"/>
+          <w:szCs w:val="20"/>
+        </w:rPr>
+      </w:pPr>
+      <w:r>
+        <w:rPr>
+          <w:rFonts w:ascii="Arial" w:hAnsi="Arial" w:cs="Arial"/>
+          <w:sz w:val="20"/>
+          <w:szCs w:val="20"/>
         </w:rPr>
         <w:t>2.</w:t>
       </w:r>
       <w:r>
         <w:rPr>
           <w:rFonts w:ascii="Arial" w:hAnsi="Arial" w:cs="Arial"/>
+          <w:sz w:val="20"/>
+          <w:szCs w:val="20"/>
         </w:rPr>
         <w:tab/>
-      </w:r>
-      <w:r>
-        <w:rPr>
-          <w:rFonts w:ascii="Arial" w:hAnsi="Arial" w:cs="Arial"/>
-        </w:rPr>
-        <w:t>Berdasarkan rekod kami, pihak tuan</w:t>
-      </w:r>
-      <w:r>
-        <w:rPr>
-          <w:rFonts w:ascii="Arial" w:hAnsi="Arial" w:cs="Arial"/>
-        </w:rPr>
-        <w:t>/ puan</w:t>
-      </w:r>
-      <w:r>
-        <w:rPr>
-          <w:rFonts w:ascii="Arial" w:hAnsi="Arial" w:cs="Arial"/>
-        </w:rPr>
-        <w:t xml:space="preserve"> masih berhutang tunggakan sewa dan caj pengurusan sampah</w:t>
-      </w:r>
-      <w:r>
-        <w:rPr>
-          <w:rFonts w:ascii="Arial" w:hAnsi="Arial" w:cs="Arial"/>
-        </w:rPr>
-        <w:t xml:space="preserve"> (jika berkaitan)</w:t>
-      </w:r>
-      <w:r>
-        <w:rPr>
-          <w:rFonts w:ascii="Arial" w:hAnsi="Arial" w:cs="Arial"/>
-        </w:rPr>
-        <w:t xml:space="preserve"> bagi Hartanah tersebut di atas </w:t>
-      </w:r>
-      <w:r>
-        <w:rPr>
-          <w:rFonts w:ascii="Arial" w:hAnsi="Arial" w:cs="Arial"/>
+        <w:t xml:space="preserve">Berdasarkan rekod kami, pihak tuan/ puan masih berhutang tunggakan sewa dan caj pengurusan sampah (jika berkaitan) bagi Hartanah tersebut di atas </w:t>
+      </w:r>
+      <w:r>
+        <w:rPr>
+          <w:rFonts w:ascii="Arial" w:hAnsi="Arial" w:cs="Arial"/>
+          <w:sz w:val="20"/>
+          <w:szCs w:val="20"/>
         </w:rPr>
         <w:br/>
         <w:t xml:space="preserve">berjumlah </w:t>
@@ -718,130 +1556,78 @@
         <w:rPr>
           <w:rFonts w:ascii="Arial" w:hAnsi="Arial" w:cs="Arial"/>
           <w:b/>
-        </w:rPr>
-        <w:t>RM</w:t>
-      </w:r>
-      <w:r>
-        <w:rPr>
-          <w:rFonts w:ascii="Arial" w:hAnsi="Arial" w:cs="Arial"/>
-          <w:b/>
-        </w:rPr>
-        <w:t xml:space="preserve"> ${total_overdue</w:t>
-      </w:r>
-      <w:r>
-        <w:rPr>
-          <w:rFonts w:ascii="Arial" w:hAnsi="Arial" w:cs="Arial"/>
-          <w:b/>
-        </w:rPr>
-        <w:t>_lod</w:t>
-      </w:r>
-      <w:r>
-        <w:rPr>
-          <w:rFonts w:ascii="Arial" w:hAnsi="Arial" w:cs="Arial"/>
-          <w:b/>
-        </w:rPr>
-        <w:t>}</w:t>
-      </w:r>
-      <w:r>
-        <w:rPr>
-          <w:rFonts w:ascii="Arial" w:hAnsi="Arial" w:cs="Arial"/>
-          <w:b/>
+          <w:sz w:val="20"/>
+          <w:szCs w:val="20"/>
+        </w:rPr>
+        <w:t xml:space="preserve">RM ${total_overdue_lod} </w:t>
+      </w:r>
+      <w:r>
+        <w:rPr>
+          <w:rFonts w:ascii="Arial" w:hAnsi="Arial" w:cs="Arial"/>
+          <w:sz w:val="20"/>
+          <w:szCs w:val="20"/>
+        </w:rPr>
+        <w:t xml:space="preserve">(termasuk caj pengeluaran notis tuntutan ini) setakat </w:t>
+      </w:r>
+      <w:r>
+        <w:rPr>
+          <w:rFonts w:ascii="Arial" w:hAnsi="Arial" w:cs="Arial"/>
+          <w:b/>
+          <w:sz w:val="20"/>
+          <w:szCs w:val="20"/>
+        </w:rPr>
+        <w:t>${current_date}</w:t>
+      </w:r>
+      <w:r>
+        <w:rPr>
+          <w:rFonts w:ascii="Arial" w:hAnsi="Arial" w:cs="Arial"/>
+          <w:sz w:val="20"/>
+          <w:szCs w:val="20"/>
+        </w:rPr>
+        <w:t>. Sehubungan itu,</w:t>
+      </w:r>
+      <w:r>
+        <w:rPr>
+          <w:rFonts w:ascii="Arial" w:hAnsi="Arial" w:cs="Arial"/>
+          <w:sz w:val="20"/>
+          <w:szCs w:val="20"/>
+          <w:u w:val="single"/>
         </w:rPr>
         <w:t xml:space="preserve"> </w:t>
       </w:r>
       <w:r>
         <w:rPr>
           <w:rFonts w:ascii="Arial" w:hAnsi="Arial" w:cs="Arial"/>
-        </w:rPr>
-        <w:t>(</w:t>
-      </w:r>
-      <w:r>
-        <w:rPr>
-          <w:rFonts w:ascii="Arial" w:hAnsi="Arial" w:cs="Arial"/>
-        </w:rPr>
-        <w:t>termasuk caj pengeluaran notis tuntutan ini</w:t>
-      </w:r>
-      <w:r>
-        <w:rPr>
-          <w:rFonts w:ascii="Arial" w:hAnsi="Arial" w:cs="Arial"/>
-        </w:rPr>
-        <w:t>)</w:t>
-      </w:r>
-      <w:r>
-        <w:rPr>
-          <w:rFonts w:ascii="Arial" w:hAnsi="Arial" w:cs="Arial"/>
-        </w:rPr>
-        <w:t xml:space="preserve"> setakat </w:t>
-      </w:r>
-      <w:r>
-        <w:rPr>
-          <w:rFonts w:ascii="Arial" w:hAnsi="Arial" w:cs="Arial"/>
-          <w:b/>
-        </w:rPr>
-        <w:t>${current_date}</w:t>
-      </w:r>
-      <w:r>
-        <w:rPr>
-          <w:rFonts w:ascii="Arial" w:hAnsi="Arial" w:cs="Arial"/>
-        </w:rPr>
-        <w:t xml:space="preserve">. </w:t>
-      </w:r>
-      <w:r>
-        <w:rPr>
-          <w:rFonts w:ascii="Arial" w:hAnsi="Arial" w:cs="Arial"/>
-        </w:rPr>
-        <w:t>Sehubungan itu,</w:t>
-      </w:r>
-      <w:r>
-        <w:rPr>
-          <w:rFonts w:ascii="Arial" w:hAnsi="Arial" w:cs="Arial"/>
+          <w:b/>
+          <w:sz w:val="20"/>
+          <w:szCs w:val="20"/>
           <w:u w:val="single"/>
         </w:rPr>
-        <w:t xml:space="preserve"> </w:t>
-      </w:r>
-      <w:r>
-        <w:rPr>
-          <w:rFonts w:ascii="Arial" w:hAnsi="Arial" w:cs="Arial"/>
-          <w:b/>
+        <w:t>NOTIS ADALAH DIBERI</w:t>
+      </w:r>
+      <w:r>
+        <w:rPr>
+          <w:rFonts w:ascii="Arial" w:hAnsi="Arial" w:cs="Arial"/>
+          <w:sz w:val="20"/>
+          <w:szCs w:val="20"/>
+        </w:rPr>
+        <w:t xml:space="preserve"> untuk pihak tuan/puan melaksanakan perkara-perkara berikut dalam tempoh </w:t>
+      </w:r>
+      <w:r>
+        <w:rPr>
+          <w:rFonts w:ascii="Arial" w:hAnsi="Arial" w:cs="Arial"/>
+          <w:b/>
+          <w:sz w:val="20"/>
+          <w:szCs w:val="20"/>
           <w:u w:val="single"/>
         </w:rPr>
-        <w:t>NOTIS ADALAH DIBERI</w:t>
-      </w:r>
-      <w:r>
-        <w:rPr>
-          <w:rFonts w:ascii="Arial" w:hAnsi="Arial" w:cs="Arial"/>
-        </w:rPr>
-        <w:t xml:space="preserve"> untuk </w:t>
-      </w:r>
-      <w:r>
-        <w:rPr>
-          <w:rFonts w:ascii="Arial" w:hAnsi="Arial" w:cs="Arial"/>
-        </w:rPr>
-        <w:t xml:space="preserve">pihak </w:t>
-      </w:r>
-      <w:r>
-        <w:rPr>
-          <w:rFonts w:ascii="Arial" w:hAnsi="Arial" w:cs="Arial"/>
-        </w:rPr>
-        <w:t>tuan</w:t>
-      </w:r>
-      <w:r>
-        <w:rPr>
-          <w:rFonts w:ascii="Arial" w:hAnsi="Arial" w:cs="Arial"/>
-        </w:rPr>
-        <w:t xml:space="preserve">/puan melaksanakan perkara-perkara berikut dalam tempoh </w:t>
-      </w:r>
-      <w:r>
-        <w:rPr>
-          <w:rFonts w:ascii="Arial" w:hAnsi="Arial" w:cs="Arial"/>
-          <w:b/>
-          <w:u w:val="single"/>
-        </w:rPr>
         <w:t>TUJUH (7) HARI</w:t>
       </w:r>
       <w:r>
         <w:rPr>
           <w:rFonts w:ascii="Arial" w:hAnsi="Arial" w:cs="Arial"/>
+          <w:sz w:val="20"/>
+          <w:szCs w:val="20"/>
         </w:rPr>
         <w:t xml:space="preserve"> daripada tarikh notis ini:</w:t>
       </w:r>
@@ -861,6 +1647,8 @@
         <w:jc w:val="both"/>
         <w:rPr>
           <w:rFonts w:ascii="Arial" w:hAnsi="Arial" w:cs="Arial"/>
+          <w:sz w:val="20"/>
+          <w:szCs w:val="20"/>
         </w:rPr>
       </w:pPr>
       <w:r>
@@ -872,7 +1660,7 @@
         <mc:AlternateContent>
           <mc:Choice Requires="wps">
             <w:drawing>
-              <wp:anchor distT="0" distB="0" distL="114300" distR="114300" simplePos="0" relativeHeight="251671552" behindDoc="0" locked="0" layoutInCell="1" allowOverlap="1" wp14:anchorId="5EC8D357" wp14:editId="5960A626">
+              <wp:anchor distT="0" distB="0" distL="114300" distR="114300" simplePos="0" relativeHeight="251662336" behindDoc="0" locked="0" layoutInCell="1" allowOverlap="1" wp14:anchorId="1C81E280" wp14:editId="3DDB09B0">
                 <wp:simplePos x="0" y="0"/>
                 <wp:positionH relativeFrom="column">
                   <wp:posOffset>627321</wp:posOffset>
@@ -926,6 +1714,7 @@
                                 <w:b/>
                                 <w:caps/>
                                 <w:sz w:val="24"/>
+                                <w:lang w:val="en-MY"/>
                               </w:rPr>
                             </w:pPr>
                           </w:p>
@@ -946,9 +1735,9 @@
               </wp:anchor>
             </w:drawing>
           </mc:Choice>
-          <mc:Fallback xmlns:w16se="http://schemas.microsoft.com/office/word/2015/wordml/symex" xmlns:cx1="http://schemas.microsoft.com/office/drawing/2015/9/8/chartex" xmlns:cx="http://schemas.microsoft.com/office/drawing/2014/chartex">
+          <mc:Fallback>
             <w:pict>
-              <v:rect w14:anchorId="5EC8D357" id="Rectangle 2" o:spid="_x0000_s1026" style="position:absolute;left:0;text-align:left;margin-left:49.4pt;margin-top:.45pt;width:27.35pt;height:23.25pt;z-index:251671552;visibility:visible;mso-wrap-style:square;mso-height-percent:0;mso-wrap-distance-left:9pt;mso-wrap-distance-top:0;mso-wrap-distance-right:9pt;mso-wrap-distance-bottom:0;mso-position-horizontal:absolute;mso-position-horizontal-relative:text;mso-position-vertical:absolute;mso-position-vertical-relative:text;mso-height-percent:0;mso-height-relative:margin;v-text-anchor:middle" o:gfxdata="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" fillcolor="white [3201]" strokecolor="black [3213]" strokeweight=".5pt">
+              <v:rect w14:anchorId="1C81E280" id="Rectangle 2" o:spid="_x0000_s1028" style="position:absolute;left:0;text-align:left;margin-left:49.4pt;margin-top:.45pt;width:27.35pt;height:23.25pt;z-index:251662336;visibility:visible;mso-wrap-style:square;mso-height-percent:0;mso-wrap-distance-left:9pt;mso-wrap-distance-top:0;mso-wrap-distance-right:9pt;mso-wrap-distance-bottom:0;mso-position-horizontal:absolute;mso-position-horizontal-relative:text;mso-position-vertical:absolute;mso-position-vertical-relative:text;mso-height-percent:0;mso-height-relative:margin;v-text-anchor:middle" o:gfxdata="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" fillcolor="white [3201]" strokecolor="black [3213]" strokeweight=".5pt">
                 <v:textbox>
                   <w:txbxContent>
                     <w:p>
@@ -958,10 +1747,9 @@
                           <w:b/>
                           <w:caps/>
                           <w:sz w:val="24"/>
+                          <w:lang w:val="en-MY"/>
                         </w:rPr>
                       </w:pPr>
-                      <w:bookmarkStart w:id="1" w:name="_GoBack"/>
-                      <w:bookmarkEnd w:id="1"/>
                     </w:p>
                   </w:txbxContent>
                 </v:textbox>
@@ -979,7 +1767,7 @@
         <mc:AlternateContent>
           <mc:Choice Requires="wps">
             <w:drawing>
-              <wp:anchor distT="0" distB="0" distL="114300" distR="114300" simplePos="0" relativeHeight="251669504" behindDoc="0" locked="0" layoutInCell="1" allowOverlap="1" wp14:anchorId="19F10CA6" wp14:editId="07C20D29">
+              <wp:anchor distT="0" distB="0" distL="114300" distR="114300" simplePos="0" relativeHeight="251661312" behindDoc="0" locked="0" layoutInCell="1" allowOverlap="1" wp14:anchorId="170F7FD4" wp14:editId="48A7A827">
                 <wp:simplePos x="0" y="0"/>
                 <wp:positionH relativeFrom="column">
                   <wp:posOffset>628650</wp:posOffset>
@@ -1036,9 +1824,9 @@
               </wp:anchor>
             </w:drawing>
           </mc:Choice>
-          <mc:Fallback xmlns:w16se="http://schemas.microsoft.com/office/word/2015/wordml/symex" xmlns:cx1="http://schemas.microsoft.com/office/drawing/2015/9/8/chartex" xmlns:cx="http://schemas.microsoft.com/office/drawing/2014/chartex">
+          <mc:Fallback>
             <w:pict>
-              <v:rect w14:anchorId="25192830" id="Rectangle 1" o:spid="_x0000_s1026" style="position:absolute;margin-left:49.5pt;margin-top:.7pt;width:27.35pt;height:19.15pt;z-index:251669504;visibility:visible;mso-wrap-style:square;mso-wrap-distance-left:9pt;mso-wrap-distance-top:0;mso-wrap-distance-right:9pt;mso-wrap-distance-bottom:0;mso-position-horizontal:absolute;mso-position-horizontal-relative:text;mso-position-vertical:absolute;mso-position-vertical-relative:text;v-text-anchor:middle" o:gfxdata="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" fillcolor="white [3201]" strokecolor="black [3213]" strokeweight=".5pt"/>
+              <v:rect w14:anchorId="37BE411A" id="Rectangle 1" o:spid="_x0000_s1026" style="position:absolute;margin-left:49.5pt;margin-top:.7pt;width:27.35pt;height:19.15pt;z-index:251661312;visibility:visible;mso-wrap-style:square;mso-wrap-distance-left:9pt;mso-wrap-distance-top:0;mso-wrap-distance-right:9pt;mso-wrap-distance-bottom:0;mso-position-horizontal:absolute;mso-position-horizontal-relative:text;mso-position-vertical:absolute;mso-position-vertical-relative:text;v-text-anchor:middle" o:gfxdata="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" fillcolor="white [3201]" strokecolor="black [3213]" strokeweight=".5pt"/>
             </w:pict>
           </mc:Fallback>
         </mc:AlternateContent>
@@ -1060,6 +1848,13 @@
           <w:rFonts w:ascii="Arial" w:hAnsi="Arial" w:cs="Arial"/>
         </w:rPr>
         <w:tab/>
+      </w:r>
+      <w:r>
+        <w:rPr>
+          <w:rFonts w:ascii="Arial" w:hAnsi="Arial" w:cs="Arial"/>
+          <w:sz w:val="20"/>
+          <w:szCs w:val="20"/>
+        </w:rPr>
         <w:t>Menjelaskan tunggakan sewa dan caj penggunaan sampah (jika ada);</w:t>
       </w:r>
     </w:p>
@@ -1069,18 +1864,22 @@
         <w:jc w:val="both"/>
         <w:rPr>
           <w:rFonts w:ascii="Arial" w:hAnsi="Arial" w:cs="Arial"/>
+          <w:sz w:val="20"/>
+          <w:szCs w:val="20"/>
         </w:rPr>
       </w:pPr>
       <w:r>
         <w:rPr>
           <w:rFonts w:ascii="Arial" w:hAnsi="Arial" w:cs="Arial"/>
           <w:noProof/>
+          <w:sz w:val="20"/>
+          <w:szCs w:val="20"/>
           <w:lang w:val="en-MY" w:eastAsia="en-MY"/>
         </w:rPr>
         <mc:AlternateContent>
           <mc:Choice Requires="wps">
             <w:drawing>
-              <wp:anchor distT="0" distB="0" distL="114300" distR="114300" simplePos="0" relativeHeight="251673600" behindDoc="0" locked="0" layoutInCell="1" allowOverlap="1" wp14:anchorId="1ABB5882" wp14:editId="203F310B">
+              <wp:anchor distT="0" distB="0" distL="114300" distR="114300" simplePos="0" relativeHeight="251663360" behindDoc="0" locked="0" layoutInCell="1" allowOverlap="1" wp14:anchorId="62EACC96" wp14:editId="64B79053">
                 <wp:simplePos x="0" y="0"/>
                 <wp:positionH relativeFrom="column">
                   <wp:posOffset>627321</wp:posOffset>
@@ -1134,6 +1933,7 @@
                                 <w:b/>
                                 <w:caps/>
                                 <w:sz w:val="24"/>
+                                <w:lang w:val="en-MY"/>
                               </w:rPr>
                             </w:pPr>
                           </w:p>
@@ -1154,9 +1954,9 @@
               </wp:anchor>
             </w:drawing>
           </mc:Choice>
-          <mc:Fallback xmlns:w16se="http://schemas.microsoft.com/office/word/2015/wordml/symex" xmlns:cx1="http://schemas.microsoft.com/office/drawing/2015/9/8/chartex" xmlns:cx="http://schemas.microsoft.com/office/drawing/2014/chartex">
+          <mc:Fallback>
             <w:pict>
-              <v:rect w14:anchorId="1ABB5882" id="Rectangle 4" o:spid="_x0000_s1027" style="position:absolute;left:0;text-align:left;margin-left:49.4pt;margin-top:10.4pt;width:27.35pt;height:23.25pt;z-index:251673600;visibility:visible;mso-wrap-style:square;mso-height-percent:0;mso-wrap-distance-left:9pt;mso-wrap-distance-top:0;mso-wrap-distance-right:9pt;mso-wrap-distance-bottom:0;mso-position-horizontal:absolute;mso-position-horizontal-relative:text;mso-position-vertical:absolute;mso-position-vertical-relative:text;mso-height-percent:0;mso-height-relative:margin;v-text-anchor:middle" o:gfxdata="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" fillcolor="white [3201]" strokecolor="black [3213]" strokeweight=".5pt">
+              <v:rect w14:anchorId="62EACC96" id="Rectangle 4" o:spid="_x0000_s1029" style="position:absolute;left:0;text-align:left;margin-left:49.4pt;margin-top:10.4pt;width:27.35pt;height:23.25pt;z-index:251663360;visibility:visible;mso-wrap-style:square;mso-height-percent:0;mso-wrap-distance-left:9pt;mso-wrap-distance-top:0;mso-wrap-distance-right:9pt;mso-wrap-distance-bottom:0;mso-position-horizontal:absolute;mso-position-horizontal-relative:text;mso-position-vertical:absolute;mso-position-vertical-relative:text;mso-height-percent:0;mso-height-relative:margin;v-text-anchor:middle" o:gfxdata="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" fillcolor="white [3201]" strokecolor="black [3213]" strokeweight=".5pt">
                 <v:textbox>
                   <w:txbxContent>
                     <w:p>
@@ -1166,6 +1966,7 @@
                           <w:b/>
                           <w:caps/>
                           <w:sz w:val="24"/>
+                          <w:lang w:val="en-MY"/>
                         </w:rPr>
                       </w:pPr>
                     </w:p>
@@ -1180,12 +1981,14 @@
         <w:rPr>
           <w:rFonts w:ascii="Arial" w:hAnsi="Arial" w:cs="Arial"/>
           <w:noProof/>
+          <w:sz w:val="20"/>
+          <w:szCs w:val="20"/>
           <w:lang w:val="en-MY" w:eastAsia="en-MY"/>
         </w:rPr>
         <mc:AlternateContent>
           <mc:Choice Requires="wps">
             <w:drawing>
-              <wp:anchor distT="0" distB="0" distL="114300" distR="114300" simplePos="0" relativeHeight="251667456" behindDoc="0" locked="0" layoutInCell="1" allowOverlap="1" wp14:anchorId="76FA0F72" wp14:editId="722F7C2D">
+              <wp:anchor distT="0" distB="0" distL="114300" distR="114300" simplePos="0" relativeHeight="251660288" behindDoc="0" locked="0" layoutInCell="1" allowOverlap="1" wp14:anchorId="7128A753" wp14:editId="3FA81FED">
                 <wp:simplePos x="0" y="0"/>
                 <wp:positionH relativeFrom="column">
                   <wp:posOffset>624840</wp:posOffset>
@@ -1242,9 +2045,9 @@
               </wp:anchor>
             </w:drawing>
           </mc:Choice>
-          <mc:Fallback xmlns:w16se="http://schemas.microsoft.com/office/word/2015/wordml/symex" xmlns:cx1="http://schemas.microsoft.com/office/drawing/2015/9/8/chartex" xmlns:cx="http://schemas.microsoft.com/office/drawing/2014/chartex">
+          <mc:Fallback>
             <w:pict>
-              <v:rect w14:anchorId="6FF32925" id="Rectangle 5" o:spid="_x0000_s1026" style="position:absolute;margin-left:49.2pt;margin-top:10.05pt;width:27.35pt;height:19.15pt;z-index:251667456;visibility:visible;mso-wrap-style:square;mso-wrap-distance-left:9pt;mso-wrap-distance-top:0;mso-wrap-distance-right:9pt;mso-wrap-distance-bottom:0;mso-position-horizontal:absolute;mso-position-horizontal-relative:text;mso-position-vertical:absolute;mso-position-vertical-relative:text;v-text-anchor:middle" o:gfxdata="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" fillcolor="white [3201]" strokecolor="black [3213]" strokeweight=".5pt"/>
+              <v:rect w14:anchorId="4201BAC8" id="Rectangle 5" o:spid="_x0000_s1026" style="position:absolute;margin-left:49.2pt;margin-top:10.05pt;width:27.35pt;height:19.15pt;z-index:251660288;visibility:visible;mso-wrap-style:square;mso-wrap-distance-left:9pt;mso-wrap-distance-top:0;mso-wrap-distance-right:9pt;mso-wrap-distance-bottom:0;mso-position-horizontal:absolute;mso-position-horizontal-relative:text;mso-position-vertical:absolute;mso-position-vertical-relative:text;v-text-anchor:middle" o:gfxdata="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" fillcolor="white [3201]" strokecolor="black [3213]" strokeweight=".5pt"/>
             </w:pict>
           </mc:Fallback>
         </mc:AlternateContent>
@@ -1252,18 +2055,24 @@
       <w:r>
         <w:rPr>
           <w:rFonts w:ascii="Arial" w:hAnsi="Arial" w:cs="Arial"/>
+          <w:sz w:val="20"/>
+          <w:szCs w:val="20"/>
         </w:rPr>
         <w:tab/>
       </w:r>
       <w:r>
         <w:rPr>
           <w:rFonts w:ascii="Arial" w:hAnsi="Arial" w:cs="Arial"/>
+          <w:sz w:val="20"/>
+          <w:szCs w:val="20"/>
         </w:rPr>
         <w:tab/>
       </w:r>
       <w:r>
         <w:rPr>
           <w:rFonts w:ascii="Arial" w:hAnsi="Arial" w:cs="Arial"/>
+          <w:sz w:val="20"/>
+          <w:szCs w:val="20"/>
         </w:rPr>
         <w:tab/>
       </w:r>
@@ -1274,23 +2083,31 @@
         <w:jc w:val="both"/>
         <w:rPr>
           <w:rFonts w:ascii="Arial" w:hAnsi="Arial" w:cs="Arial"/>
-        </w:rPr>
-      </w:pPr>
-      <w:r>
-        <w:rPr>
-          <w:rFonts w:ascii="Arial" w:hAnsi="Arial" w:cs="Arial"/>
+          <w:sz w:val="20"/>
+          <w:szCs w:val="20"/>
+        </w:rPr>
+      </w:pPr>
+      <w:r>
+        <w:rPr>
+          <w:rFonts w:ascii="Arial" w:hAnsi="Arial" w:cs="Arial"/>
+          <w:sz w:val="20"/>
+          <w:szCs w:val="20"/>
         </w:rPr>
         <w:tab/>
       </w:r>
       <w:r>
         <w:rPr>
           <w:rFonts w:ascii="Arial" w:hAnsi="Arial" w:cs="Arial"/>
+          <w:sz w:val="20"/>
+          <w:szCs w:val="20"/>
         </w:rPr>
         <w:tab/>
       </w:r>
       <w:r>
         <w:rPr>
           <w:rFonts w:ascii="Arial" w:hAnsi="Arial" w:cs="Arial"/>
+          <w:sz w:val="20"/>
+          <w:szCs w:val="20"/>
         </w:rPr>
         <w:tab/>
         <w:t>Mengemukakan milikan kosong Hartanah tersebut.</w:t>
@@ -1302,6 +2119,8 @@
         <w:jc w:val="both"/>
         <w:rPr>
           <w:rFonts w:ascii="Arial" w:hAnsi="Arial" w:cs="Arial"/>
+          <w:sz w:val="20"/>
+          <w:szCs w:val="20"/>
         </w:rPr>
       </w:pPr>
     </w:p>
@@ -1326,6 +2145,8 @@
         <w:jc w:val="both"/>
         <w:rPr>
           <w:rFonts w:ascii="Arial" w:hAnsi="Arial" w:cs="Arial"/>
+          <w:sz w:val="20"/>
+          <w:szCs w:val="20"/>
         </w:rPr>
       </w:pPr>
       <w:r>
@@ -1344,6 +2165,8 @@
         <w:rPr>
           <w:rFonts w:ascii="Arial" w:hAnsi="Arial" w:cs="Arial"/>
           <w:b/>
+          <w:sz w:val="20"/>
+          <w:szCs w:val="20"/>
           <w:u w:val="single"/>
         </w:rPr>
         <w:t>AMBIL PERHATIAN,</w:t>
@@ -1351,25 +2174,17 @@
       <w:r>
         <w:rPr>
           <w:rFonts w:ascii="Arial" w:hAnsi="Arial" w:cs="Arial"/>
-        </w:rPr>
-        <w:t xml:space="preserve"> jika pihak tuan</w:t>
-      </w:r>
-      <w:r>
-        <w:rPr>
-          <w:rFonts w:ascii="Arial" w:hAnsi="Arial" w:cs="Arial"/>
-        </w:rPr>
-        <w:t>/ puan</w:t>
-      </w:r>
-      <w:r>
-        <w:rPr>
-          <w:rFonts w:ascii="Arial" w:hAnsi="Arial" w:cs="Arial"/>
-        </w:rPr>
-        <w:t xml:space="preserve"> </w:t>
-      </w:r>
-      <w:r>
-        <w:rPr>
-          <w:rFonts w:ascii="Arial" w:hAnsi="Arial" w:cs="Arial"/>
-          <w:b/>
+          <w:sz w:val="20"/>
+          <w:szCs w:val="20"/>
+        </w:rPr>
+        <w:t xml:space="preserve"> jika pihak tuan/ puan </w:t>
+      </w:r>
+      <w:r>
+        <w:rPr>
+          <w:rFonts w:ascii="Arial" w:hAnsi="Arial" w:cs="Arial"/>
+          <w:b/>
+          <w:sz w:val="20"/>
+          <w:szCs w:val="20"/>
           <w:u w:val="single"/>
         </w:rPr>
         <w:t>GAGAL DAN / ATAU ENGGAN</w:t>
@@ -1377,6 +2192,8 @@
       <w:r>
         <w:rPr>
           <w:rFonts w:ascii="Arial" w:hAnsi="Arial" w:cs="Arial"/>
+          <w:sz w:val="20"/>
+          <w:szCs w:val="20"/>
         </w:rPr>
         <w:t xml:space="preserve"> mematuhi kehendak notis ini dalam tempoh yang ditetapkan, </w:t>
       </w:r>
@@ -1384,6 +2201,8 @@
         <w:rPr>
           <w:rFonts w:ascii="Arial" w:hAnsi="Arial" w:cs="Arial"/>
           <w:b/>
+          <w:sz w:val="20"/>
+          <w:szCs w:val="20"/>
           <w:u w:val="single"/>
         </w:rPr>
         <w:t>TINDAKAN MAHKAMAH</w:t>
@@ -1391,56 +2210,10 @@
       <w:r>
         <w:rPr>
           <w:rFonts w:ascii="Arial" w:hAnsi="Arial" w:cs="Arial"/>
-        </w:rPr>
-        <w:t xml:space="preserve"> akan dimulakan terhadap tuan</w:t>
-      </w:r>
-      <w:r>
-        <w:rPr>
-          <w:rFonts w:ascii="Arial" w:hAnsi="Arial" w:cs="Arial"/>
-        </w:rPr>
-        <w:t>/ puan</w:t>
-      </w:r>
-      <w:r>
-        <w:rPr>
-          <w:rFonts w:ascii="Arial" w:hAnsi="Arial" w:cs="Arial"/>
-        </w:rPr>
-        <w:t xml:space="preserve"> tanpa sebarang notis lanjut dan tuan</w:t>
-      </w:r>
-      <w:r>
-        <w:rPr>
-          <w:rFonts w:ascii="Arial" w:hAnsi="Arial" w:cs="Arial"/>
-        </w:rPr>
-        <w:t>/ puan</w:t>
-      </w:r>
-      <w:r>
-        <w:rPr>
-          <w:rFonts w:ascii="Arial" w:hAnsi="Arial" w:cs="Arial"/>
-        </w:rPr>
-        <w:t xml:space="preserve"> akan menanggung segala kos dan perbelanjaan Mahkamah. Sila hubungi Jabatan Penilaian </w:t>
-      </w:r>
-      <w:r>
-        <w:rPr>
-          <w:rFonts w:ascii="Arial" w:hAnsi="Arial" w:cs="Arial"/>
-        </w:rPr>
-        <w:t>d</w:t>
-      </w:r>
-      <w:r>
-        <w:rPr>
-          <w:rFonts w:ascii="Arial" w:hAnsi="Arial" w:cs="Arial"/>
-        </w:rPr>
-        <w:t xml:space="preserve">an Pengurusan Harta, </w:t>
-      </w:r>
-      <w:r>
-        <w:rPr>
-          <w:rFonts w:ascii="Arial" w:hAnsi="Arial" w:cs="Arial"/>
-        </w:rPr>
-        <w:t>MPKj</w:t>
-      </w:r>
-      <w:r>
-        <w:rPr>
-          <w:rFonts w:ascii="Arial" w:hAnsi="Arial" w:cs="Arial"/>
-        </w:rPr>
-        <w:t xml:space="preserve"> untuk tindakan menjelaskan bayaran tertunggak dan menyerahkan milikan kosong Hartanah.</w:t>
+          <w:sz w:val="20"/>
+          <w:szCs w:val="20"/>
+        </w:rPr>
+        <w:t xml:space="preserve"> akan dimulakan terhadap tuan/ puan tanpa sebarang notis lanjut dan tuan/ puan akan menanggung segala kos dan perbelanjaan Mahkamah. Sila hubungi Jabatan Penilaian dan Pengurusan Harta, MPKj untuk tindakan menjelaskan bayaran tertunggak dan menyerahkan milikan kosong Hartanah.</w:t>
       </w:r>
     </w:p>
     <w:p>
@@ -1449,6 +2222,8 @@
         <w:jc w:val="both"/>
         <w:rPr>
           <w:rFonts w:ascii="Arial" w:hAnsi="Arial" w:cs="Arial"/>
+          <w:sz w:val="20"/>
+          <w:szCs w:val="20"/>
         </w:rPr>
       </w:pPr>
     </w:p>
@@ -1457,11 +2232,15 @@
         <w:spacing w:after="0" w:line="240" w:lineRule="auto"/>
         <w:rPr>
           <w:rFonts w:ascii="Arial" w:hAnsi="Arial" w:cs="Arial"/>
-        </w:rPr>
-      </w:pPr>
-      <w:r>
-        <w:rPr>
-          <w:rFonts w:ascii="Arial" w:hAnsi="Arial" w:cs="Arial"/>
+          <w:sz w:val="20"/>
+          <w:szCs w:val="20"/>
+        </w:rPr>
+      </w:pPr>
+      <w:r>
+        <w:rPr>
+          <w:rFonts w:ascii="Arial" w:hAnsi="Arial" w:cs="Arial"/>
+          <w:sz w:val="20"/>
+          <w:szCs w:val="20"/>
         </w:rPr>
         <w:t>Sekian, harap maklum.</w:t>
       </w:r>
@@ -1471,6 +2250,8 @@
         <w:spacing w:after="0" w:line="240" w:lineRule="auto"/>
         <w:rPr>
           <w:rFonts w:ascii="Arial" w:hAnsi="Arial" w:cs="Arial"/>
+          <w:sz w:val="20"/>
+          <w:szCs w:val="20"/>
         </w:rPr>
       </w:pPr>
     </w:p>
@@ -1481,6 +2262,8 @@
         <w:rPr>
           <w:rFonts w:ascii="Arial" w:hAnsi="Arial" w:cs="Arial"/>
           <w:b/>
+          <w:sz w:val="20"/>
+          <w:szCs w:val="20"/>
           <w:lang w:val="fi-FI"/>
         </w:rPr>
       </w:pPr>
@@ -1488,9 +2271,11 @@
         <w:rPr>
           <w:rFonts w:ascii="Arial" w:hAnsi="Arial" w:cs="Arial"/>
           <w:b/>
+          <w:sz w:val="20"/>
+          <w:szCs w:val="20"/>
           <w:lang w:val="fi-FI"/>
         </w:rPr>
-        <w:t>”BERETIKA KEHIDUPAN BERKUALITI”</w:t>
+        <w:t>“SELANGOR MAJU BERSAMA”</w:t>
       </w:r>
     </w:p>
     <w:p>
@@ -1500,6 +2285,8 @@
         <w:rPr>
           <w:rFonts w:ascii="Arial" w:hAnsi="Arial" w:cs="Arial"/>
           <w:b/>
+          <w:sz w:val="20"/>
+          <w:szCs w:val="20"/>
           <w:lang w:val="fi-FI"/>
         </w:rPr>
       </w:pPr>
@@ -1507,6 +2294,8 @@
         <w:rPr>
           <w:rFonts w:ascii="Arial" w:hAnsi="Arial" w:cs="Arial"/>
           <w:b/>
+          <w:sz w:val="20"/>
+          <w:szCs w:val="20"/>
           <w:lang w:val="fi-FI"/>
         </w:rPr>
         <w:t xml:space="preserve"> ”BERKHIDMAT UNTUK NEGARA”</w:t>
@@ -1518,6 +2307,8 @@
         <w:jc w:val="both"/>
         <w:rPr>
           <w:rFonts w:ascii="Arial" w:hAnsi="Arial" w:cs="Arial"/>
+          <w:sz w:val="20"/>
+          <w:szCs w:val="20"/>
           <w:lang w:val="fi-FI"/>
         </w:rPr>
       </w:pPr>
@@ -1528,22 +2319,19 @@
         <w:jc w:val="both"/>
         <w:rPr>
           <w:rFonts w:ascii="Arial" w:hAnsi="Arial" w:cs="Arial"/>
+          <w:sz w:val="20"/>
+          <w:szCs w:val="20"/>
           <w:lang w:val="fi-FI"/>
         </w:rPr>
       </w:pPr>
       <w:r>
         <w:rPr>
           <w:rFonts w:ascii="Arial" w:hAnsi="Arial" w:cs="Arial"/>
+          <w:sz w:val="20"/>
+          <w:szCs w:val="20"/>
           <w:lang w:val="fi-FI"/>
         </w:rPr>
-        <w:t>Saya yang menjalankan amanah</w:t>
-      </w:r>
-      <w:r>
-        <w:rPr>
-          <w:rFonts w:ascii="Arial" w:hAnsi="Arial" w:cs="Arial"/>
-          <w:lang w:val="fi-FI"/>
-        </w:rPr>
-        <w:t>,</w:t>
+        <w:t>Saya yang menjalankan amanah,</w:t>
       </w:r>
     </w:p>
     <w:p>
@@ -1553,6 +2341,8 @@
         <w:rPr>
           <w:rFonts w:ascii="Arial" w:hAnsi="Arial" w:cs="Arial"/>
           <w:b/>
+          <w:sz w:val="20"/>
+          <w:szCs w:val="20"/>
           <w:lang w:val="sv-SE"/>
         </w:rPr>
       </w:pPr>
@@ -1560,6 +2350,8 @@
         <w:rPr>
           <w:rFonts w:ascii="Arial" w:hAnsi="Arial" w:cs="Arial"/>
           <w:b/>
+          <w:sz w:val="20"/>
+          <w:szCs w:val="20"/>
           <w:lang w:val="fi-FI"/>
         </w:rPr>
         <w:t>H</w:t>
@@ -1568,9 +2360,32 @@
         <w:rPr>
           <w:rFonts w:ascii="Arial" w:hAnsi="Arial" w:cs="Arial"/>
           <w:b/>
+          <w:sz w:val="20"/>
+          <w:szCs w:val="20"/>
           <w:lang w:val="sv-SE"/>
         </w:rPr>
         <w:t>AJI MUHAMMAD RUZAINI BIN RAMLI</w:t>
+      </w:r>
+      <w:r>
+        <w:rPr>
+          <w:rFonts w:ascii="Arial" w:hAnsi="Arial" w:cs="Arial"/>
+          <w:b/>
+          <w:sz w:val="20"/>
+          <w:szCs w:val="20"/>
+          <w:lang w:val="sv-SE"/>
+        </w:rPr>
+        <w:t xml:space="preserve">, </w:t>
+      </w:r>
+      <w:r>
+        <w:rPr>
+          <w:rFonts w:ascii="Arial" w:hAnsi="Arial" w:cs="Arial"/>
+          <w:b/>
+          <w:i/>
+          <w:sz w:val="16"/>
+          <w:szCs w:val="20"/>
+          <w:lang w:val="sv-SE"/>
+        </w:rPr>
+        <w:t>P.J.K</w:t>
       </w:r>
     </w:p>
     <w:p>
@@ -1580,6 +2395,8 @@
         <w:rPr>
           <w:rFonts w:ascii="Arial" w:hAnsi="Arial" w:cs="Arial"/>
           <w:b/>
+          <w:sz w:val="20"/>
+          <w:szCs w:val="20"/>
           <w:lang w:val="sv-SE"/>
         </w:rPr>
       </w:pPr>
@@ -1587,25 +2404,11 @@
         <w:rPr>
           <w:rFonts w:ascii="Arial" w:hAnsi="Arial" w:cs="Arial"/>
           <w:b/>
+          <w:sz w:val="20"/>
+          <w:szCs w:val="20"/>
           <w:lang w:val="sv-SE"/>
         </w:rPr>
-        <w:t>Pengarah,</w:t>
-      </w:r>
-      <w:r>
-        <w:rPr>
-          <w:rFonts w:ascii="Arial" w:hAnsi="Arial" w:cs="Arial"/>
-          <w:b/>
-          <w:lang w:val="sv-SE"/>
-        </w:rPr>
-        <w:t xml:space="preserve"> </w:t>
-      </w:r>
-      <w:r>
-        <w:rPr>
-          <w:rFonts w:ascii="Arial" w:hAnsi="Arial" w:cs="Arial"/>
-          <w:b/>
-          <w:lang w:val="sv-SE"/>
-        </w:rPr>
-        <w:t>Jabatan Undang-Undang,</w:t>
+        <w:t>Pengarah, Jabatan Undang-Undang,</w:t>
       </w:r>
     </w:p>
     <w:p>
@@ -1615,9 +2418,21 @@
         <w:rPr>
           <w:rFonts w:ascii="Arial" w:hAnsi="Arial" w:cs="Arial"/>
           <w:b/>
+          <w:sz w:val="20"/>
+          <w:szCs w:val="20"/>
           <w:lang w:val="sv-SE"/>
         </w:rPr>
       </w:pPr>
+      <w:r>
+        <w:rPr>
+          <w:rFonts w:ascii="Arial" w:hAnsi="Arial" w:cs="Arial"/>
+          <w:b/>
+          <w:sz w:val="20"/>
+          <w:szCs w:val="20"/>
+          <w:lang w:val="sv-SE"/>
+        </w:rPr>
+        <w:t>b.p : Yang DiPertua</w:t>
+      </w:r>
     </w:p>
     <w:p>
       <w:pPr>
@@ -1626,6 +2441,8 @@
         <w:rPr>
           <w:rFonts w:ascii="Arial" w:hAnsi="Arial" w:cs="Arial"/>
           <w:b/>
+          <w:sz w:val="20"/>
+          <w:szCs w:val="20"/>
           <w:lang w:val="sv-SE"/>
         </w:rPr>
       </w:pPr>
@@ -1633,9 +2450,11 @@
         <w:rPr>
           <w:rFonts w:ascii="Arial" w:hAnsi="Arial" w:cs="Arial"/>
           <w:b/>
+          <w:sz w:val="20"/>
+          <w:szCs w:val="20"/>
           <w:lang w:val="sv-SE"/>
         </w:rPr>
-        <w:t>b.p : Yang DiPertua</w:t>
+        <w:t>Majlis Perbandaran Kajang</w:t>
       </w:r>
     </w:p>
     <w:p>
@@ -1645,17 +2464,11 @@
         <w:rPr>
           <w:rFonts w:ascii="Arial" w:hAnsi="Arial" w:cs="Arial"/>
           <w:b/>
+          <w:sz w:val="20"/>
+          <w:szCs w:val="20"/>
           <w:lang w:val="sv-SE"/>
         </w:rPr>
       </w:pPr>
-      <w:r>
-        <w:rPr>
-          <w:rFonts w:ascii="Arial" w:hAnsi="Arial" w:cs="Arial"/>
-          <w:b/>
-          <w:lang w:val="sv-SE"/>
-        </w:rPr>
-        <w:t>Majlis Perbandaran Kajang</w:t>
-      </w:r>
     </w:p>
     <w:p>
       <w:pPr>
@@ -1664,27 +2477,30 @@
         <w:rPr>
           <w:rFonts w:ascii="Arial" w:hAnsi="Arial" w:cs="Arial"/>
           <w:b/>
+          <w:sz w:val="20"/>
+          <w:szCs w:val="20"/>
           <w:lang w:val="sv-SE"/>
         </w:rPr>
       </w:pPr>
-    </w:p>
-    <w:p>
-      <w:pPr>
-        <w:spacing w:after="0" w:line="240" w:lineRule="auto"/>
-        <w:jc w:val="both"/>
-        <w:rPr>
-          <w:rFonts w:ascii="Arial" w:hAnsi="Arial" w:cs="Arial"/>
-          <w:b/>
+      <w:r>
+        <w:rPr>
+          <w:rFonts w:ascii="Arial" w:hAnsi="Arial" w:cs="Arial"/>
+          <w:b/>
+          <w:sz w:val="20"/>
+          <w:szCs w:val="20"/>
           <w:lang w:val="sv-SE"/>
         </w:rPr>
-      </w:pPr>
-      <w:r>
-        <w:rPr>
-          <w:rFonts w:ascii="Arial" w:hAnsi="Arial" w:cs="Arial"/>
-          <w:b/>
+        <w:t>*Ini adalah cetakan berkomputer d</w:t>
+      </w:r>
+      <w:r>
+        <w:rPr>
+          <w:rFonts w:ascii="Arial" w:hAnsi="Arial" w:cs="Arial"/>
+          <w:b/>
+          <w:sz w:val="20"/>
+          <w:szCs w:val="20"/>
           <w:lang w:val="sv-SE"/>
         </w:rPr>
-        <w:t>*Ini adalah cetakan berkomputer dan tidak memerlukan tandatangan*</w:t>
+        <w:t>an tidak memerlukan tandatangan.</w:t>
       </w:r>
     </w:p>
     <w:p>
@@ -1693,6 +2509,8 @@
         <w:ind w:left="90"/>
         <w:rPr>
           <w:rFonts w:ascii="Arial" w:hAnsi="Arial" w:cs="Arial"/>
+          <w:sz w:val="20"/>
+          <w:szCs w:val="20"/>
         </w:rPr>
       </w:pPr>
     </w:p>
@@ -1702,63 +2520,43 @@
         <w:ind w:left="90"/>
         <w:rPr>
           <w:rFonts w:ascii="Arial" w:hAnsi="Arial" w:cs="Arial"/>
-        </w:rPr>
-      </w:pPr>
-      <w:r>
-        <w:rPr>
-          <w:rFonts w:ascii="Arial" w:hAnsi="Arial" w:cs="Arial"/>
+          <w:b/>
+          <w:sz w:val="20"/>
+          <w:szCs w:val="20"/>
+        </w:rPr>
+      </w:pPr>
+      <w:r>
+        <w:rPr>
+          <w:rFonts w:ascii="Arial" w:hAnsi="Arial" w:cs="Arial"/>
+          <w:b/>
+          <w:sz w:val="20"/>
+          <w:szCs w:val="20"/>
         </w:rPr>
         <w:t>s.k</w:t>
       </w:r>
       <w:r>
         <w:rPr>
           <w:rFonts w:ascii="Arial" w:hAnsi="Arial" w:cs="Arial"/>
+          <w:b/>
+          <w:sz w:val="20"/>
+          <w:szCs w:val="20"/>
         </w:rPr>
         <w:tab/>
-        <w:t xml:space="preserve">: </w:t>
-      </w:r>
-      <w:r>
-        <w:rPr>
-          <w:rFonts w:ascii="Arial" w:hAnsi="Arial" w:cs="Arial"/>
-        </w:rPr>
-        <w:t xml:space="preserve">1) </w:t>
-      </w:r>
-      <w:r>
-        <w:rPr>
-          <w:rFonts w:ascii="Arial" w:hAnsi="Arial" w:cs="Arial"/>
-        </w:rPr>
-        <w:t>Jabatan Penilaian Dan Pengurusan Harta</w:t>
-      </w:r>
-    </w:p>
-    <w:p>
-      <w:pPr>
-        <w:spacing w:after="0" w:line="240" w:lineRule="auto"/>
-        <w:rPr>
-          <w:rFonts w:ascii="Arial" w:hAnsi="Arial" w:cs="Arial"/>
-        </w:rPr>
-      </w:pPr>
-      <w:r>
-        <w:rPr>
-          <w:rFonts w:ascii="Arial" w:hAnsi="Arial" w:cs="Arial"/>
-        </w:rPr>
-        <w:tab/>
-        <w:t xml:space="preserve">: </w:t>
-      </w:r>
-      <w:r>
-        <w:rPr>
-          <w:rFonts w:ascii="Arial" w:hAnsi="Arial" w:cs="Arial"/>
-        </w:rPr>
-        <w:t xml:space="preserve">2) </w:t>
-      </w:r>
-      <w:r>
-        <w:rPr>
-          <w:rFonts w:ascii="Arial" w:hAnsi="Arial" w:cs="Arial"/>
-        </w:rPr>
-        <w:t>Bahagian Hasil</w:t>
-      </w:r>
-    </w:p>
+        <w:t>: Jabatan Penilaian Dan Pengurusan Harta</w:t>
+      </w:r>
+      <w:r>
+        <w:rPr>
+          <w:rFonts w:ascii="Arial" w:hAnsi="Arial" w:cs="Arial"/>
+          <w:b/>
+          <w:sz w:val="20"/>
+          <w:szCs w:val="20"/>
+        </w:rPr>
+        <w:t>, MPKj.</w:t>
+      </w:r>
+    </w:p>
+    <w:p/>
     <w:sectPr>
-      <w:pgSz w:w="12240" w:h="15840"/>
+      <w:pgSz w:w="11907" w:h="16839" w:code="9"/>
       <w:pgMar w:top="540" w:right="1440" w:bottom="1440" w:left="1440" w:header="720" w:footer="720" w:gutter="0"/>
       <w:cols w:space="720"/>
       <w:docGrid w:linePitch="360"/>
@@ -2215,7 +3013,6 @@
   <w:style w:type="character" w:default="1" w:styleId="DefaultParagraphFont">
     <w:name w:val="Default Paragraph Font"/>
     <w:uiPriority w:val="1"/>
-    <w:semiHidden/>
     <w:unhideWhenUsed/>
   </w:style>
   <w:style w:type="table" w:default="1" w:styleId="TableNormal">
@@ -2691,7 +3488,7 @@
 </file>
 
 <file path=customXml/itemProps1.xml><?xml version="1.0" encoding="utf-8"?>
-<ds:datastoreItem xmlns:ds="http://schemas.openxmlformats.org/officeDocument/2006/customXml" ds:itemID="{495BA21C-1FAB-44B5-A23A-DB23021A934F}">
+<ds:datastoreItem xmlns:ds="http://schemas.openxmlformats.org/officeDocument/2006/customXml" ds:itemID="{511E770F-F53C-493D-BDCB-18FAC3734F9F}">
   <ds:schemaRefs>
     <ds:schemaRef ds:uri="http://schemas.openxmlformats.org/officeDocument/2006/bibliography"/>
   </ds:schemaRefs>

</xml_diff>